<commit_message>
finished lab report 1
</commit_message>
<xml_diff>
--- a/lab1/Comparative Genomics practicals 1.docx
+++ b/lab1/Comparative Genomics practicals 1.docx
@@ -6,12 +6,14 @@
       <w:pPr>
         <w:jc w:val="center"/>
         <w:rPr>
+          <w:rFonts w:ascii="Helvetica" w:hAnsi="Helvetica"/>
           <w:sz w:val="52"/>
           <w:szCs w:val="52"/>
         </w:rPr>
       </w:pPr>
       <w:r>
         <w:rPr>
+          <w:rFonts w:ascii="Helvetica" w:hAnsi="Helvetica"/>
           <w:sz w:val="52"/>
           <w:szCs w:val="52"/>
         </w:rPr>
@@ -22,12 +24,14 @@
       <w:pPr>
         <w:jc w:val="center"/>
         <w:rPr>
+          <w:rFonts w:ascii="Helvetica" w:hAnsi="Helvetica"/>
           <w:sz w:val="32"/>
           <w:szCs w:val="32"/>
         </w:rPr>
       </w:pPr>
       <w:r>
         <w:rPr>
+          <w:rFonts w:ascii="Helvetica" w:hAnsi="Helvetica"/>
           <w:sz w:val="32"/>
           <w:szCs w:val="32"/>
         </w:rPr>
@@ -35,580 +39,968 @@
       </w:r>
     </w:p>
     <w:p>
-      <w:r>
-        <w:t>Group number</w:t>
-      </w:r>
-      <w:r>
-        <w:t>: 6</w:t>
+      <w:pPr>
+        <w:rPr>
+          <w:rFonts w:ascii="Helvetica" w:hAnsi="Helvetica"/>
+        </w:rPr>
+      </w:pPr>
+      <w:r>
+        <w:rPr>
+          <w:rFonts w:ascii="Helvetica" w:hAnsi="Helvetica"/>
+        </w:rPr>
+        <w:t>Group number: 6</w:t>
       </w:r>
     </w:p>
     <w:p>
       <w:pPr>
         <w:pBdr>
-          <w:bottom w:val="single" w:sz="4" w:space="1" w:color="auto"/>
+          <w:bottom w:val="single" w:sz="4" w:space="1" w:color="00000A"/>
         </w:pBdr>
-      </w:pPr>
-      <w:r>
-        <w:t>Group members</w:t>
-      </w:r>
-      <w:r>
-        <w:t xml:space="preserve">: Kyle </w:t>
-      </w:r>
-      <w:proofErr w:type="spellStart"/>
-      <w:r>
+        <w:rPr>
+          <w:rFonts w:ascii="Helvetica" w:hAnsi="Helvetica"/>
+        </w:rPr>
+      </w:pPr>
+      <w:r>
+        <w:rPr>
+          <w:rFonts w:ascii="Helvetica" w:hAnsi="Helvetica"/>
+        </w:rPr>
+        <w:t xml:space="preserve">Group members: Kyle </w:t>
+      </w:r>
+      <w:proofErr w:type="spellStart"/>
+      <w:r>
+        <w:rPr>
+          <w:rFonts w:ascii="Helvetica" w:hAnsi="Helvetica"/>
+        </w:rPr>
         <w:t>Kimler</w:t>
       </w:r>
       <w:proofErr w:type="spellEnd"/>
       <w:r>
+        <w:rPr>
+          <w:rFonts w:ascii="Helvetica" w:hAnsi="Helvetica"/>
+        </w:rPr>
         <w:t xml:space="preserve">, </w:t>
       </w:r>
       <w:proofErr w:type="spellStart"/>
       <w:r>
+        <w:rPr>
+          <w:rFonts w:ascii="Helvetica" w:hAnsi="Helvetica"/>
+        </w:rPr>
         <w:t>Kajetan</w:t>
       </w:r>
       <w:proofErr w:type="spellEnd"/>
       <w:r>
+        <w:rPr>
+          <w:rFonts w:ascii="Helvetica" w:hAnsi="Helvetica"/>
+        </w:rPr>
         <w:t xml:space="preserve"> </w:t>
       </w:r>
       <w:proofErr w:type="spellStart"/>
       <w:r>
+        <w:rPr>
+          <w:rFonts w:ascii="Helvetica" w:hAnsi="Helvetica"/>
+        </w:rPr>
         <w:t>Juszczak</w:t>
       </w:r>
       <w:proofErr w:type="spellEnd"/>
-      <w:r>
-        <w:cr/>
-      </w:r>
-    </w:p>
-    <w:p>
-      <w:r>
-        <w:t>BLAST</w:t>
-      </w:r>
-    </w:p>
-    <w:p>
-      <w:r>
-        <w:t>Ex.1</w:t>
-      </w:r>
-    </w:p>
-    <w:p>
-      <w:pPr>
-        <w:pStyle w:val="Akapitzlist"/>
+    </w:p>
+    <w:p>
+      <w:pPr>
+        <w:pBdr>
+          <w:bottom w:val="single" w:sz="4" w:space="1" w:color="00000A"/>
+        </w:pBdr>
+        <w:rPr>
+          <w:rFonts w:ascii="Helvetica" w:hAnsi="Helvetica"/>
+        </w:rPr>
+      </w:pPr>
+    </w:p>
+    <w:p>
+      <w:pPr>
+        <w:pBdr>
+          <w:bottom w:val="single" w:sz="4" w:space="1" w:color="00000A"/>
+        </w:pBdr>
+        <w:rPr>
+          <w:rFonts w:ascii="Helvetica" w:hAnsi="Helvetica"/>
+          <w:b/>
+        </w:rPr>
+      </w:pPr>
+      <w:r>
+        <w:rPr>
+          <w:rFonts w:ascii="Helvetica" w:hAnsi="Helvetica"/>
+          <w:b/>
+        </w:rPr>
+        <w:t>Summary</w:t>
+      </w:r>
+    </w:p>
+    <w:p>
+      <w:pPr>
+        <w:pBdr>
+          <w:bottom w:val="single" w:sz="4" w:space="1" w:color="00000A"/>
+        </w:pBdr>
+        <w:rPr>
+          <w:rFonts w:ascii="Helvetica" w:hAnsi="Helvetica"/>
+        </w:rPr>
+      </w:pPr>
+      <w:r>
+        <w:rPr>
+          <w:rFonts w:ascii="Helvetica" w:hAnsi="Helvetica"/>
+        </w:rPr>
+        <w:t xml:space="preserve">Sequence alignment was one of the first applications of computation in the study of biology. It remains today the method by which we </w:t>
+      </w:r>
+      <w:r>
+        <w:rPr>
+          <w:rFonts w:ascii="Helvetica" w:hAnsi="Helvetica"/>
+        </w:rPr>
+        <w:t>learn about</w:t>
+      </w:r>
+      <w:r>
+        <w:rPr>
+          <w:rFonts w:ascii="Helvetica" w:hAnsi="Helvetica"/>
+        </w:rPr>
+        <w:t xml:space="preserve"> the evolution of genes</w:t>
+      </w:r>
+      <w:r>
+        <w:rPr>
+          <w:rFonts w:ascii="Helvetica" w:hAnsi="Helvetica"/>
+        </w:rPr>
+        <w:t xml:space="preserve"> and proteins. Nowadays many web tools are made readily available by the USA NIH or by other laboratories around the world. BLAST and HMMER, the former an old heuristic search method to find local (contiguous) alignments of small query sequences, the latter a newer tool that utilized machine learning to p</w:t>
+      </w:r>
+      <w:bookmarkStart w:id="0" w:name="_GoBack"/>
+      <w:bookmarkEnd w:id="0"/>
+      <w:r>
+        <w:rPr>
+          <w:rFonts w:ascii="Helvetica" w:hAnsi="Helvetica"/>
+        </w:rPr>
+        <w:t xml:space="preserve">roduce a profile of likely amino acid changes in evolution, are two such web tools that can also be downloaded and run on your computer for free to run large batches. </w:t>
+      </w:r>
+    </w:p>
+    <w:p>
+      <w:pPr>
+        <w:pBdr>
+          <w:bottom w:val="single" w:sz="4" w:space="1" w:color="00000A"/>
+        </w:pBdr>
+        <w:rPr>
+          <w:rFonts w:ascii="Helvetica" w:hAnsi="Helvetica"/>
+        </w:rPr>
+      </w:pPr>
+      <w:r>
+        <w:rPr>
+          <w:rFonts w:ascii="Helvetica" w:hAnsi="Helvetica"/>
+        </w:rPr>
+        <w:t>In this lab</w:t>
+      </w:r>
+      <w:r>
+        <w:rPr>
+          <w:rFonts w:ascii="Helvetica" w:hAnsi="Helvetica"/>
+        </w:rPr>
+        <w:t xml:space="preserve"> report we explored these two commonly used tools for sequence alignment. </w:t>
+      </w:r>
+    </w:p>
+    <w:p>
+      <w:pPr>
+        <w:pBdr>
+          <w:bottom w:val="single" w:sz="4" w:space="1" w:color="00000A"/>
+        </w:pBdr>
+        <w:rPr>
+          <w:rFonts w:ascii="Helvetica" w:hAnsi="Helvetica"/>
+        </w:rPr>
+      </w:pPr>
+      <w:r>
+        <w:rPr>
+          <w:rFonts w:ascii="Helvetica" w:hAnsi="Helvetica"/>
+        </w:rPr>
+        <w:t xml:space="preserve"> </w:t>
+      </w:r>
+    </w:p>
+    <w:p>
+      <w:pPr>
+        <w:rPr>
+          <w:rFonts w:ascii="Helvetica" w:hAnsi="Helvetica"/>
+          <w:b/>
+        </w:rPr>
+      </w:pPr>
+      <w:r>
+        <w:rPr>
+          <w:rFonts w:ascii="Helvetica" w:hAnsi="Helvetica"/>
+          <w:b/>
+        </w:rPr>
+        <w:t>Key Questions to Answer</w:t>
+      </w:r>
+    </w:p>
+    <w:p>
+      <w:pPr>
+        <w:rPr>
+          <w:rFonts w:ascii="Helvetica" w:hAnsi="Helvetica"/>
+        </w:rPr>
+      </w:pPr>
+      <w:r>
+        <w:rPr>
+          <w:rFonts w:ascii="Helvetica" w:hAnsi="Helvetica"/>
+        </w:rPr>
+        <w:t>Ex</w:t>
+      </w:r>
+      <w:r>
+        <w:rPr>
+          <w:rFonts w:ascii="Helvetica" w:hAnsi="Helvetica"/>
+        </w:rPr>
+        <w:t>.</w:t>
+      </w:r>
+      <w:proofErr w:type="gramStart"/>
+      <w:r>
+        <w:rPr>
+          <w:rFonts w:ascii="Helvetica" w:hAnsi="Helvetica"/>
+        </w:rPr>
+        <w:t>1</w:t>
+      </w:r>
+      <w:r>
+        <w:rPr>
+          <w:rFonts w:ascii="Helvetica" w:hAnsi="Helvetica"/>
+        </w:rPr>
+        <w:t xml:space="preserve"> :</w:t>
+      </w:r>
+      <w:proofErr w:type="gramEnd"/>
+      <w:r>
+        <w:rPr>
+          <w:rFonts w:ascii="Helvetica" w:hAnsi="Helvetica"/>
+        </w:rPr>
+        <w:t xml:space="preserve"> BLAST</w:t>
+      </w:r>
+    </w:p>
+    <w:p>
+      <w:pPr>
+        <w:pStyle w:val="ListParagraph"/>
         <w:numPr>
           <w:ilvl w:val="0"/>
           <w:numId w:val="1"/>
         </w:numPr>
-      </w:pPr>
-      <w:r>
-        <w:t>03</w:t>
-      </w:r>
-      <w:r>
-        <w:t>.fa</w:t>
-      </w:r>
-    </w:p>
-    <w:p>
-      <w:pPr>
-        <w:pStyle w:val="Akapitzlist"/>
+        <w:rPr>
+          <w:rFonts w:ascii="Helvetica" w:hAnsi="Helvetica"/>
+        </w:rPr>
+      </w:pPr>
+      <w:r>
+        <w:rPr>
+          <w:rFonts w:ascii="Helvetica" w:hAnsi="Helvetica"/>
+        </w:rPr>
+        <w:t>03.fa</w:t>
+      </w:r>
+    </w:p>
+    <w:p>
+      <w:pPr>
+        <w:pStyle w:val="ListParagraph"/>
         <w:numPr>
           <w:ilvl w:val="1"/>
           <w:numId w:val="1"/>
         </w:numPr>
-      </w:pPr>
-      <w:r>
-        <w:t xml:space="preserve">Bacteroides </w:t>
-      </w:r>
-      <w:proofErr w:type="spellStart"/>
-      <w:r>
+        <w:rPr>
+          <w:rFonts w:ascii="Helvetica" w:hAnsi="Helvetica"/>
+        </w:rPr>
+      </w:pPr>
+      <w:proofErr w:type="spellStart"/>
+      <w:r>
+        <w:rPr>
+          <w:rFonts w:ascii="Helvetica" w:hAnsi="Helvetica"/>
+        </w:rPr>
+        <w:t>Bacteroides</w:t>
+      </w:r>
+      <w:proofErr w:type="spellEnd"/>
+      <w:r>
+        <w:rPr>
+          <w:rFonts w:ascii="Helvetica" w:hAnsi="Helvetica"/>
+        </w:rPr>
+        <w:t xml:space="preserve"> </w:t>
+      </w:r>
+      <w:proofErr w:type="spellStart"/>
+      <w:r>
+        <w:rPr>
+          <w:rFonts w:ascii="Helvetica" w:hAnsi="Helvetica"/>
+        </w:rPr>
         <w:t>thetaiotaomicron</w:t>
       </w:r>
       <w:proofErr w:type="spellEnd"/>
       <w:r>
+        <w:rPr>
+          <w:rFonts w:ascii="Helvetica" w:hAnsi="Helvetica"/>
+        </w:rPr>
         <w:t xml:space="preserve"> strain 7330</w:t>
       </w:r>
     </w:p>
     <w:p>
       <w:pPr>
-        <w:pStyle w:val="Akapitzlist"/>
+        <w:pStyle w:val="ListParagraph"/>
         <w:numPr>
           <w:ilvl w:val="1"/>
           <w:numId w:val="1"/>
         </w:numPr>
-      </w:pPr>
-      <w:r>
-        <w:t>6487685</w:t>
-      </w:r>
-      <w:r>
-        <w:t>bp</w:t>
-      </w:r>
-    </w:p>
-    <w:p>
-      <w:pPr>
-        <w:pStyle w:val="Akapitzlist"/>
+        <w:rPr>
+          <w:rFonts w:ascii="Helvetica" w:hAnsi="Helvetica"/>
+        </w:rPr>
+      </w:pPr>
+      <w:r>
+        <w:rPr>
+          <w:rFonts w:ascii="Helvetica" w:hAnsi="Helvetica"/>
+        </w:rPr>
+        <w:t>6487685bp</w:t>
+      </w:r>
+    </w:p>
+    <w:p>
+      <w:pPr>
+        <w:pStyle w:val="ListParagraph"/>
         <w:numPr>
           <w:ilvl w:val="1"/>
           <w:numId w:val="1"/>
         </w:numPr>
-      </w:pPr>
-      <w:r>
-        <w:t>5145</w:t>
-      </w:r>
-      <w:r>
-        <w:t xml:space="preserve"> genes</w:t>
-      </w:r>
-    </w:p>
-    <w:p>
-      <w:pPr>
-        <w:pStyle w:val="Akapitzlist"/>
+        <w:rPr>
+          <w:rFonts w:ascii="Helvetica" w:hAnsi="Helvetica"/>
+        </w:rPr>
+      </w:pPr>
+      <w:r>
+        <w:rPr>
+          <w:rFonts w:ascii="Helvetica" w:hAnsi="Helvetica"/>
+        </w:rPr>
+        <w:t>5145 genes</w:t>
+      </w:r>
+    </w:p>
+    <w:p>
+      <w:pPr>
+        <w:pStyle w:val="ListParagraph"/>
         <w:numPr>
           <w:ilvl w:val="1"/>
           <w:numId w:val="1"/>
         </w:numPr>
-      </w:pPr>
-      <w:bookmarkStart w:id="0" w:name="_Hlk513052701"/>
-      <w:r>
+        <w:rPr>
+          <w:rFonts w:ascii="Helvetica" w:hAnsi="Helvetica"/>
+        </w:rPr>
+      </w:pPr>
+      <w:bookmarkStart w:id="1" w:name="_Hlk513052701"/>
+      <w:bookmarkEnd w:id="1"/>
+      <w:r>
+        <w:rPr>
+          <w:rFonts w:ascii="Helvetica" w:hAnsi="Helvetica"/>
+        </w:rPr>
         <w:t>prokaryotic</w:t>
       </w:r>
-      <w:bookmarkEnd w:id="0"/>
-    </w:p>
-    <w:p>
-      <w:pPr>
-        <w:pStyle w:val="Akapitzlist"/>
+    </w:p>
+    <w:p>
+      <w:pPr>
+        <w:pStyle w:val="ListParagraph"/>
         <w:numPr>
           <w:ilvl w:val="0"/>
           <w:numId w:val="1"/>
         </w:numPr>
-      </w:pPr>
-      <w:r>
+        <w:rPr>
+          <w:rFonts w:ascii="Helvetica" w:hAnsi="Helvetica"/>
+        </w:rPr>
+      </w:pPr>
+      <w:r>
+        <w:rPr>
+          <w:rFonts w:ascii="Helvetica" w:hAnsi="Helvetica"/>
+        </w:rPr>
         <w:t>09.fa</w:t>
       </w:r>
     </w:p>
     <w:p>
       <w:pPr>
-        <w:pStyle w:val="Akapitzlist"/>
+        <w:pStyle w:val="ListParagraph"/>
         <w:numPr>
           <w:ilvl w:val="1"/>
           <w:numId w:val="1"/>
         </w:numPr>
-      </w:pPr>
-      <w:r>
+        <w:rPr>
+          <w:rFonts w:ascii="Helvetica" w:hAnsi="Helvetica"/>
+        </w:rPr>
+      </w:pPr>
+      <w:r>
+        <w:rPr>
+          <w:rFonts w:ascii="Helvetica" w:hAnsi="Helvetica"/>
+        </w:rPr>
         <w:t xml:space="preserve">Escherichia coli HUSEC2011 </w:t>
       </w:r>
     </w:p>
     <w:p>
       <w:pPr>
-        <w:pStyle w:val="Akapitzlist"/>
+        <w:pStyle w:val="ListParagraph"/>
         <w:numPr>
           <w:ilvl w:val="1"/>
           <w:numId w:val="1"/>
         </w:numPr>
-      </w:pPr>
-      <w:r>
-        <w:t>5277676 bp</w:t>
-      </w:r>
-    </w:p>
-    <w:p>
-      <w:pPr>
-        <w:pStyle w:val="Akapitzlist"/>
+        <w:rPr>
+          <w:rFonts w:ascii="Helvetica" w:hAnsi="Helvetica"/>
+        </w:rPr>
+      </w:pPr>
+      <w:r>
+        <w:rPr>
+          <w:rFonts w:ascii="Helvetica" w:hAnsi="Helvetica"/>
+        </w:rPr>
+        <w:t>5277676</w:t>
+      </w:r>
+      <w:r>
+        <w:rPr>
+          <w:rFonts w:ascii="Helvetica" w:hAnsi="Helvetica"/>
+        </w:rPr>
+        <w:t xml:space="preserve"> </w:t>
+      </w:r>
+      <w:proofErr w:type="spellStart"/>
+      <w:r>
+        <w:rPr>
+          <w:rFonts w:ascii="Helvetica" w:hAnsi="Helvetica"/>
+        </w:rPr>
+        <w:t>bp</w:t>
+      </w:r>
+      <w:proofErr w:type="spellEnd"/>
+    </w:p>
+    <w:p>
+      <w:pPr>
+        <w:pStyle w:val="ListParagraph"/>
         <w:numPr>
           <w:ilvl w:val="1"/>
           <w:numId w:val="1"/>
         </w:numPr>
-      </w:pPr>
-      <w:r>
-        <w:t>5766</w:t>
-      </w:r>
-      <w:r>
-        <w:t xml:space="preserve"> genes</w:t>
-      </w:r>
-    </w:p>
-    <w:p>
-      <w:pPr>
-        <w:pStyle w:val="Akapitzlist"/>
+        <w:rPr>
+          <w:rFonts w:ascii="Helvetica" w:hAnsi="Helvetica"/>
+        </w:rPr>
+      </w:pPr>
+      <w:r>
+        <w:rPr>
+          <w:rFonts w:ascii="Helvetica" w:hAnsi="Helvetica"/>
+        </w:rPr>
+        <w:t>5766 genes</w:t>
+      </w:r>
+    </w:p>
+    <w:p>
+      <w:pPr>
+        <w:pStyle w:val="ListParagraph"/>
         <w:numPr>
           <w:ilvl w:val="1"/>
           <w:numId w:val="1"/>
         </w:numPr>
-      </w:pPr>
-      <w:r>
-        <w:t>p</w:t>
-      </w:r>
-      <w:r>
-        <w:t>rokaryotic</w:t>
-      </w:r>
-    </w:p>
-    <w:p>
-      <w:pPr>
-        <w:pStyle w:val="Akapitzlist"/>
+        <w:rPr>
+          <w:rFonts w:ascii="Helvetica" w:hAnsi="Helvetica"/>
+        </w:rPr>
+      </w:pPr>
+      <w:r>
+        <w:rPr>
+          <w:rFonts w:ascii="Helvetica" w:hAnsi="Helvetica"/>
+        </w:rPr>
+        <w:t>prokaryotic</w:t>
+      </w:r>
+    </w:p>
+    <w:p>
+      <w:pPr>
+        <w:pStyle w:val="ListParagraph"/>
         <w:numPr>
           <w:ilvl w:val="0"/>
           <w:numId w:val="1"/>
         </w:numPr>
-      </w:pPr>
-      <w:r>
+        <w:rPr>
+          <w:rFonts w:ascii="Helvetica" w:hAnsi="Helvetica"/>
+        </w:rPr>
+      </w:pPr>
+      <w:r>
+        <w:rPr>
+          <w:rFonts w:ascii="Helvetica" w:hAnsi="Helvetica"/>
+        </w:rPr>
         <w:t>20.fa</w:t>
       </w:r>
     </w:p>
     <w:p>
       <w:pPr>
-        <w:pStyle w:val="Akapitzlist"/>
+        <w:pStyle w:val="ListParagraph"/>
         <w:numPr>
           <w:ilvl w:val="1"/>
           <w:numId w:val="1"/>
         </w:numPr>
-      </w:pPr>
-      <w:proofErr w:type="spellStart"/>
-      <w:r>
+        <w:rPr>
+          <w:rFonts w:ascii="Helvetica" w:hAnsi="Helvetica"/>
+        </w:rPr>
+      </w:pPr>
+      <w:proofErr w:type="spellStart"/>
+      <w:r>
+        <w:rPr>
+          <w:rFonts w:ascii="Helvetica" w:hAnsi="Helvetica"/>
+        </w:rPr>
         <w:t>Thermotoga</w:t>
       </w:r>
       <w:proofErr w:type="spellEnd"/>
       <w:r>
+        <w:rPr>
+          <w:rFonts w:ascii="Helvetica" w:hAnsi="Helvetica"/>
+        </w:rPr>
         <w:t xml:space="preserve"> </w:t>
       </w:r>
       <w:proofErr w:type="spellStart"/>
       <w:r>
+        <w:rPr>
+          <w:rFonts w:ascii="Helvetica" w:hAnsi="Helvetica"/>
+        </w:rPr>
         <w:t>maritima</w:t>
       </w:r>
       <w:proofErr w:type="spellEnd"/>
       <w:r>
+        <w:rPr>
+          <w:rFonts w:ascii="Helvetica" w:hAnsi="Helvetica"/>
+        </w:rPr>
         <w:t xml:space="preserve"> strain Tma100</w:t>
       </w:r>
     </w:p>
     <w:p>
       <w:pPr>
-        <w:pStyle w:val="Akapitzlist"/>
+        <w:pStyle w:val="ListParagraph"/>
         <w:numPr>
           <w:ilvl w:val="1"/>
           <w:numId w:val="1"/>
         </w:numPr>
-      </w:pPr>
-      <w:r>
-        <w:t>1869610 bp</w:t>
-      </w:r>
-    </w:p>
-    <w:p>
-      <w:pPr>
-        <w:pStyle w:val="Akapitzlist"/>
+        <w:rPr>
+          <w:rFonts w:ascii="Helvetica" w:hAnsi="Helvetica"/>
+        </w:rPr>
+      </w:pPr>
+      <w:r>
+        <w:rPr>
+          <w:rFonts w:ascii="Helvetica" w:hAnsi="Helvetica"/>
+        </w:rPr>
+        <w:t xml:space="preserve">1869610 </w:t>
+      </w:r>
+      <w:proofErr w:type="spellStart"/>
+      <w:r>
+        <w:rPr>
+          <w:rFonts w:ascii="Helvetica" w:hAnsi="Helvetica"/>
+        </w:rPr>
+        <w:t>bp</w:t>
+      </w:r>
+      <w:proofErr w:type="spellEnd"/>
+    </w:p>
+    <w:p>
+      <w:pPr>
+        <w:pStyle w:val="ListParagraph"/>
         <w:numPr>
           <w:ilvl w:val="1"/>
           <w:numId w:val="1"/>
         </w:numPr>
-      </w:pPr>
-      <w:r>
-        <w:t>1928</w:t>
-      </w:r>
-      <w:r>
-        <w:t xml:space="preserve"> genes</w:t>
-      </w:r>
-    </w:p>
-    <w:p>
-      <w:pPr>
-        <w:pStyle w:val="Akapitzlist"/>
+        <w:rPr>
+          <w:rFonts w:ascii="Helvetica" w:hAnsi="Helvetica"/>
+        </w:rPr>
+      </w:pPr>
+      <w:r>
+        <w:rPr>
+          <w:rFonts w:ascii="Helvetica" w:hAnsi="Helvetica"/>
+        </w:rPr>
+        <w:t>1928 genes</w:t>
+      </w:r>
+    </w:p>
+    <w:p>
+      <w:pPr>
+        <w:pStyle w:val="ListParagraph"/>
         <w:numPr>
           <w:ilvl w:val="1"/>
           <w:numId w:val="1"/>
         </w:numPr>
-      </w:pPr>
-      <w:r>
-        <w:t>p</w:t>
-      </w:r>
-      <w:r>
-        <w:t>rokaryotic</w:t>
-      </w:r>
-    </w:p>
-    <w:p>
-      <w:pPr>
-        <w:pStyle w:val="Akapitzlist"/>
+        <w:rPr>
+          <w:rFonts w:ascii="Helvetica" w:hAnsi="Helvetica"/>
+        </w:rPr>
+      </w:pPr>
+      <w:r>
+        <w:rPr>
+          <w:rFonts w:ascii="Helvetica" w:hAnsi="Helvetica"/>
+        </w:rPr>
+        <w:t>prokaryotic</w:t>
+      </w:r>
+    </w:p>
+    <w:p>
+      <w:pPr>
+        <w:pStyle w:val="ListParagraph"/>
         <w:numPr>
           <w:ilvl w:val="0"/>
           <w:numId w:val="1"/>
         </w:numPr>
-      </w:pPr>
-      <w:r>
+        <w:rPr>
+          <w:rFonts w:ascii="Helvetica" w:hAnsi="Helvetica"/>
+        </w:rPr>
+      </w:pPr>
+      <w:r>
+        <w:rPr>
+          <w:rFonts w:ascii="Helvetica" w:hAnsi="Helvetica"/>
+        </w:rPr>
         <w:t>24.fa</w:t>
       </w:r>
     </w:p>
     <w:p>
       <w:pPr>
-        <w:pStyle w:val="Akapitzlist"/>
+        <w:pStyle w:val="ListParagraph"/>
         <w:numPr>
           <w:ilvl w:val="1"/>
           <w:numId w:val="1"/>
         </w:numPr>
-      </w:pPr>
-      <w:r>
+        <w:rPr>
+          <w:rFonts w:ascii="Helvetica" w:hAnsi="Helvetica"/>
+        </w:rPr>
+      </w:pPr>
+      <w:r>
+        <w:rPr>
+          <w:rFonts w:ascii="Helvetica" w:hAnsi="Helvetica"/>
+        </w:rPr>
         <w:t>Saccharomyces cerevisiae S288C</w:t>
       </w:r>
     </w:p>
     <w:p>
       <w:pPr>
-        <w:pStyle w:val="Akapitzlist"/>
+        <w:pStyle w:val="ListParagraph"/>
         <w:numPr>
           <w:ilvl w:val="1"/>
           <w:numId w:val="1"/>
         </w:numPr>
-      </w:pPr>
-      <w:r>
-        <w:t>1531933 bp</w:t>
-      </w:r>
-    </w:p>
-    <w:p>
-      <w:pPr>
-        <w:pStyle w:val="Akapitzlist"/>
+        <w:rPr>
+          <w:rFonts w:ascii="Helvetica" w:hAnsi="Helvetica"/>
+        </w:rPr>
+      </w:pPr>
+      <w:r>
+        <w:rPr>
+          <w:rFonts w:ascii="Helvetica" w:hAnsi="Helvetica"/>
+        </w:rPr>
+        <w:t xml:space="preserve">1531933 </w:t>
+      </w:r>
+      <w:proofErr w:type="spellStart"/>
+      <w:r>
+        <w:rPr>
+          <w:rFonts w:ascii="Helvetica" w:hAnsi="Helvetica"/>
+        </w:rPr>
+        <w:t>bp</w:t>
+      </w:r>
+      <w:proofErr w:type="spellEnd"/>
+    </w:p>
+    <w:p>
+      <w:pPr>
+        <w:pStyle w:val="ListParagraph"/>
         <w:numPr>
           <w:ilvl w:val="1"/>
           <w:numId w:val="1"/>
         </w:numPr>
-      </w:pPr>
-      <w:r>
-        <w:t>?</w:t>
-      </w:r>
-    </w:p>
-    <w:p>
-      <w:pPr>
-        <w:pStyle w:val="Akapitzlist"/>
+        <w:rPr>
+          <w:rFonts w:ascii="Helvetica" w:hAnsi="Helvetica"/>
+        </w:rPr>
+      </w:pPr>
+      <w:r>
+        <w:rPr>
+          <w:rFonts w:ascii="Helvetica" w:hAnsi="Helvetica"/>
+        </w:rPr>
+        <w:t>799 genes</w:t>
+      </w:r>
+    </w:p>
+    <w:p>
+      <w:pPr>
+        <w:pStyle w:val="ListParagraph"/>
         <w:numPr>
           <w:ilvl w:val="1"/>
           <w:numId w:val="1"/>
         </w:numPr>
-      </w:pPr>
-      <w:r>
-        <w:t>e</w:t>
-      </w:r>
-      <w:r>
-        <w:t>ukaryotic</w:t>
-      </w:r>
-    </w:p>
-    <w:p>
-      <w:pPr>
-        <w:pStyle w:val="Akapitzlist"/>
+        <w:rPr>
+          <w:rFonts w:ascii="Helvetica" w:hAnsi="Helvetica"/>
+        </w:rPr>
+      </w:pPr>
+      <w:r>
+        <w:rPr>
+          <w:rFonts w:ascii="Helvetica" w:hAnsi="Helvetica"/>
+        </w:rPr>
+        <w:t>eukaryotic</w:t>
+      </w:r>
+    </w:p>
+    <w:p>
+      <w:pPr>
+        <w:pStyle w:val="ListParagraph"/>
         <w:numPr>
           <w:ilvl w:val="0"/>
           <w:numId w:val="1"/>
         </w:numPr>
-      </w:pPr>
-      <w:r>
+        <w:rPr>
+          <w:rFonts w:ascii="Helvetica" w:hAnsi="Helvetica"/>
+        </w:rPr>
+      </w:pPr>
+      <w:r>
+        <w:rPr>
+          <w:rFonts w:ascii="Helvetica" w:hAnsi="Helvetica"/>
+        </w:rPr>
         <w:t>51.fa</w:t>
       </w:r>
     </w:p>
     <w:p>
       <w:pPr>
-        <w:pStyle w:val="Akapitzlist"/>
+        <w:pStyle w:val="ListParagraph"/>
         <w:numPr>
           <w:ilvl w:val="1"/>
           <w:numId w:val="1"/>
         </w:numPr>
-      </w:pPr>
-      <w:proofErr w:type="spellStart"/>
-      <w:r>
+        <w:rPr>
+          <w:rFonts w:ascii="Helvetica" w:hAnsi="Helvetica"/>
+        </w:rPr>
+      </w:pPr>
+      <w:proofErr w:type="spellStart"/>
+      <w:r>
+        <w:rPr>
+          <w:rFonts w:ascii="Helvetica" w:hAnsi="Helvetica"/>
+        </w:rPr>
         <w:t>Spiribacter</w:t>
       </w:r>
       <w:proofErr w:type="spellEnd"/>
       <w:r>
+        <w:rPr>
+          <w:rFonts w:ascii="Helvetica" w:hAnsi="Helvetica"/>
+        </w:rPr>
         <w:t xml:space="preserve"> </w:t>
       </w:r>
       <w:proofErr w:type="spellStart"/>
       <w:r>
+        <w:rPr>
+          <w:rFonts w:ascii="Helvetica" w:hAnsi="Helvetica"/>
+        </w:rPr>
         <w:t>curvatus</w:t>
       </w:r>
       <w:proofErr w:type="spellEnd"/>
       <w:r>
+        <w:rPr>
+          <w:rFonts w:ascii="Helvetica" w:hAnsi="Helvetica"/>
+        </w:rPr>
         <w:t xml:space="preserve"> strain UAH-SP71</w:t>
       </w:r>
     </w:p>
     <w:p>
       <w:pPr>
-        <w:pStyle w:val="Akapitzlist"/>
+        <w:pStyle w:val="ListParagraph"/>
         <w:numPr>
           <w:ilvl w:val="1"/>
           <w:numId w:val="1"/>
         </w:numPr>
-      </w:pPr>
-      <w:r>
-        <w:t>1926631 bp</w:t>
-      </w:r>
-    </w:p>
-    <w:p>
-      <w:pPr>
-        <w:pStyle w:val="Akapitzlist"/>
+        <w:rPr>
+          <w:rFonts w:ascii="Helvetica" w:hAnsi="Helvetica"/>
+        </w:rPr>
+      </w:pPr>
+      <w:r>
+        <w:rPr>
+          <w:rFonts w:ascii="Helvetica" w:hAnsi="Helvetica"/>
+        </w:rPr>
+        <w:t xml:space="preserve">1926631 </w:t>
+      </w:r>
+      <w:proofErr w:type="spellStart"/>
+      <w:r>
+        <w:rPr>
+          <w:rFonts w:ascii="Helvetica" w:hAnsi="Helvetica"/>
+        </w:rPr>
+        <w:t>bp</w:t>
+      </w:r>
+      <w:proofErr w:type="spellEnd"/>
+    </w:p>
+    <w:p>
+      <w:pPr>
+        <w:pStyle w:val="ListParagraph"/>
         <w:numPr>
           <w:ilvl w:val="1"/>
           <w:numId w:val="1"/>
         </w:numPr>
-      </w:pPr>
-      <w:r>
-        <w:t>1912</w:t>
-      </w:r>
-      <w:r>
-        <w:t xml:space="preserve"> genes</w:t>
-      </w:r>
-    </w:p>
-    <w:p>
-      <w:pPr>
-        <w:pStyle w:val="Akapitzlist"/>
+        <w:rPr>
+          <w:rFonts w:ascii="Helvetica" w:hAnsi="Helvetica"/>
+        </w:rPr>
+      </w:pPr>
+      <w:r>
+        <w:rPr>
+          <w:rFonts w:ascii="Helvetica" w:hAnsi="Helvetica"/>
+        </w:rPr>
+        <w:lastRenderedPageBreak/>
+        <w:t>1912 genes</w:t>
+      </w:r>
+    </w:p>
+    <w:p>
+      <w:pPr>
+        <w:pStyle w:val="ListParagraph"/>
         <w:numPr>
           <w:ilvl w:val="1"/>
           <w:numId w:val="1"/>
         </w:numPr>
-      </w:pPr>
-      <w:r>
-        <w:t>p</w:t>
-      </w:r>
-      <w:r>
-        <w:t>rokaryotic</w:t>
-      </w:r>
-    </w:p>
-    <w:p>
-      <w:r>
-        <w:t xml:space="preserve">Ex.2 </w:t>
-      </w:r>
-    </w:p>
-    <w:p>
-      <w:pPr>
-        <w:pStyle w:val="Akapitzlist"/>
+        <w:rPr>
+          <w:rFonts w:ascii="Helvetica" w:hAnsi="Helvetica"/>
+        </w:rPr>
+      </w:pPr>
+      <w:r>
+        <w:rPr>
+          <w:rFonts w:ascii="Helvetica" w:hAnsi="Helvetica"/>
+        </w:rPr>
+        <w:t>prokaryotic</w:t>
+      </w:r>
+    </w:p>
+    <w:p>
+      <w:pPr>
+        <w:rPr>
+          <w:rFonts w:ascii="Helvetica" w:hAnsi="Helvetica"/>
+        </w:rPr>
+      </w:pPr>
+      <w:r>
+        <w:rPr>
+          <w:rFonts w:ascii="Helvetica" w:hAnsi="Helvetica"/>
+        </w:rPr>
+        <w:t>Ex.</w:t>
+      </w:r>
+      <w:proofErr w:type="gramStart"/>
+      <w:r>
+        <w:rPr>
+          <w:rFonts w:ascii="Helvetica" w:hAnsi="Helvetica"/>
+        </w:rPr>
+        <w:t xml:space="preserve">2 </w:t>
+      </w:r>
+      <w:r>
+        <w:rPr>
+          <w:rFonts w:ascii="Helvetica" w:hAnsi="Helvetica"/>
+        </w:rPr>
+        <w:t>:</w:t>
+      </w:r>
+      <w:proofErr w:type="gramEnd"/>
+      <w:r>
+        <w:rPr>
+          <w:rFonts w:ascii="Helvetica" w:hAnsi="Helvetica"/>
+        </w:rPr>
+        <w:t xml:space="preserve"> BLAST</w:t>
+      </w:r>
+    </w:p>
+    <w:p>
+      <w:pPr>
+        <w:pStyle w:val="ListParagraph"/>
         <w:numPr>
           <w:ilvl w:val="0"/>
           <w:numId w:val="2"/>
         </w:numPr>
-      </w:pPr>
-      <w:r>
+        <w:rPr>
+          <w:rFonts w:ascii="Helvetica" w:hAnsi="Helvetica"/>
+        </w:rPr>
+      </w:pPr>
+      <w:r>
+        <w:rPr>
+          <w:rFonts w:ascii="Helvetica" w:hAnsi="Helvetica"/>
+        </w:rPr>
         <w:t>Types of BLAST</w:t>
       </w:r>
     </w:p>
     <w:p>
       <w:pPr>
-        <w:pStyle w:val="Akapitzlist"/>
+        <w:pStyle w:val="ListParagraph"/>
         <w:numPr>
           <w:ilvl w:val="1"/>
           <w:numId w:val="2"/>
         </w:numPr>
-      </w:pPr>
-      <w:proofErr w:type="spellStart"/>
-      <w:r>
+        <w:rPr>
+          <w:rFonts w:ascii="Helvetica" w:hAnsi="Helvetica"/>
+        </w:rPr>
+      </w:pPr>
+      <w:proofErr w:type="spellStart"/>
+      <w:r>
+        <w:rPr>
+          <w:rFonts w:ascii="Helvetica" w:hAnsi="Helvetica"/>
+        </w:rPr>
         <w:t>BLASTp</w:t>
       </w:r>
       <w:proofErr w:type="spellEnd"/>
       <w:r>
+        <w:rPr>
+          <w:rFonts w:ascii="Helvetica" w:hAnsi="Helvetica"/>
+        </w:rPr>
         <w:t xml:space="preserve"> – performs alignment of protein query against protein database</w:t>
       </w:r>
     </w:p>
     <w:p>
       <w:pPr>
-        <w:pStyle w:val="Akapitzlist"/>
+        <w:pStyle w:val="ListParagraph"/>
         <w:numPr>
           <w:ilvl w:val="1"/>
           <w:numId w:val="2"/>
         </w:numPr>
-      </w:pPr>
-      <w:proofErr w:type="spellStart"/>
-      <w:r>
+        <w:rPr>
+          <w:rFonts w:ascii="Helvetica" w:hAnsi="Helvetica"/>
+        </w:rPr>
+      </w:pPr>
+      <w:proofErr w:type="spellStart"/>
+      <w:r>
+        <w:rPr>
+          <w:rFonts w:ascii="Helvetica" w:hAnsi="Helvetica"/>
+        </w:rPr>
         <w:t>BLASTn</w:t>
       </w:r>
       <w:proofErr w:type="spellEnd"/>
       <w:r>
-        <w:t xml:space="preserve"> </w:t>
-      </w:r>
-      <w:r>
-        <w:t xml:space="preserve">– performs alignment of </w:t>
-      </w:r>
-      <w:r>
-        <w:t xml:space="preserve">nucleotide </w:t>
-      </w:r>
-      <w:r>
-        <w:t xml:space="preserve">query against </w:t>
-      </w:r>
-      <w:r>
-        <w:t>nucleotide</w:t>
-      </w:r>
-      <w:r>
-        <w:t xml:space="preserve"> database</w:t>
-      </w:r>
-    </w:p>
-    <w:p>
-      <w:pPr>
-        <w:pStyle w:val="Akapitzlist"/>
+        <w:rPr>
+          <w:rFonts w:ascii="Helvetica" w:hAnsi="Helvetica"/>
+        </w:rPr>
+        <w:t xml:space="preserve"> – performs alignment of nucleotide query against nucleotide database</w:t>
+      </w:r>
+    </w:p>
+    <w:p>
+      <w:pPr>
+        <w:pStyle w:val="ListParagraph"/>
         <w:numPr>
           <w:ilvl w:val="1"/>
           <w:numId w:val="2"/>
         </w:numPr>
-      </w:pPr>
-      <w:proofErr w:type="spellStart"/>
-      <w:r>
+        <w:rPr>
+          <w:rFonts w:ascii="Helvetica" w:hAnsi="Helvetica"/>
+        </w:rPr>
+      </w:pPr>
+      <w:proofErr w:type="spellStart"/>
+      <w:r>
+        <w:rPr>
+          <w:rFonts w:ascii="Helvetica" w:hAnsi="Helvetica"/>
+        </w:rPr>
         <w:t>BLASTx</w:t>
       </w:r>
       <w:proofErr w:type="spellEnd"/>
       <w:r>
-        <w:t xml:space="preserve"> </w:t>
-      </w:r>
-      <w:r>
-        <w:t>–</w:t>
-      </w:r>
-      <w:r>
-        <w:t xml:space="preserve"> takes nucleotide sequence as query</w:t>
-      </w:r>
-      <w:r>
-        <w:t xml:space="preserve"> and translate it</w:t>
-      </w:r>
-      <w:r>
-        <w:t xml:space="preserve"> and performs alignment against protein database. </w:t>
-      </w:r>
-    </w:p>
-    <w:p>
-      <w:pPr>
-        <w:pStyle w:val="Akapitzlist"/>
+        <w:rPr>
+          <w:rFonts w:ascii="Helvetica" w:hAnsi="Helvetica"/>
+        </w:rPr>
+        <w:t xml:space="preserve"> – takes nucleotide sequence as query and translate it and performs alignment against pro</w:t>
+      </w:r>
+      <w:r>
+        <w:rPr>
+          <w:rFonts w:ascii="Helvetica" w:hAnsi="Helvetica"/>
+        </w:rPr>
+        <w:t xml:space="preserve">tein database. </w:t>
+      </w:r>
+    </w:p>
+    <w:p>
+      <w:pPr>
+        <w:pStyle w:val="ListParagraph"/>
         <w:numPr>
           <w:ilvl w:val="1"/>
           <w:numId w:val="2"/>
         </w:numPr>
-      </w:pPr>
-      <w:proofErr w:type="spellStart"/>
-      <w:r>
+        <w:rPr>
+          <w:rFonts w:ascii="Helvetica" w:hAnsi="Helvetica"/>
+        </w:rPr>
+      </w:pPr>
+      <w:proofErr w:type="spellStart"/>
+      <w:r>
+        <w:rPr>
+          <w:rFonts w:ascii="Helvetica" w:hAnsi="Helvetica"/>
+        </w:rPr>
         <w:t>tBLASTn</w:t>
       </w:r>
       <w:proofErr w:type="spellEnd"/>
       <w:r>
-        <w:t xml:space="preserve"> </w:t>
-      </w:r>
-      <w:r>
-        <w:t>–</w:t>
-      </w:r>
-      <w:r>
-        <w:t xml:space="preserve"> </w:t>
-      </w:r>
-      <w:r>
-        <w:t xml:space="preserve">takes </w:t>
-      </w:r>
-      <w:r>
-        <w:t>protein</w:t>
-      </w:r>
-      <w:r>
-        <w:t xml:space="preserve"> sequence as query </w:t>
-      </w:r>
-      <w:r>
-        <w:t>and</w:t>
-      </w:r>
-      <w:r>
-        <w:t xml:space="preserve"> performs alignment against </w:t>
-      </w:r>
-      <w:r>
-        <w:t>translated nucleotide</w:t>
-      </w:r>
-      <w:r>
-        <w:t xml:space="preserve"> database.</w:t>
-      </w:r>
-    </w:p>
-    <w:p>
-      <w:pPr>
-        <w:pStyle w:val="Akapitzlist"/>
+        <w:rPr>
+          <w:rFonts w:ascii="Helvetica" w:hAnsi="Helvetica"/>
+        </w:rPr>
+        <w:t xml:space="preserve"> – takes protein sequence as query and performs alignment against translated nucleotide database.</w:t>
+      </w:r>
+    </w:p>
+    <w:p>
+      <w:pPr>
+        <w:pStyle w:val="ListParagraph"/>
         <w:numPr>
           <w:ilvl w:val="0"/>
           <w:numId w:val="2"/>
         </w:numPr>
-      </w:pPr>
-      <w:r>
-        <w:rPr>
+        <w:rPr>
+          <w:rFonts w:ascii="Helvetica" w:hAnsi="Helvetica"/>
+        </w:rPr>
+      </w:pPr>
+      <w:r>
+        <w:rPr>
+          <w:rFonts w:ascii="Helvetica" w:hAnsi="Helvetica"/>
           <w:noProof/>
         </w:rPr>
-        <w:lastRenderedPageBreak/>
         <w:drawing>
-          <wp:anchor distT="0" distB="0" distL="114300" distR="114300" simplePos="0" relativeHeight="251658240" behindDoc="0" locked="0" layoutInCell="1" allowOverlap="1" wp14:anchorId="71D7211A">
+          <wp:anchor distT="0" distB="0" distL="114300" distR="114300" simplePos="0" relativeHeight="2" behindDoc="0" locked="0" layoutInCell="1" allowOverlap="1">
             <wp:simplePos x="0" y="0"/>
             <wp:positionH relativeFrom="column">
               <wp:posOffset>367030</wp:posOffset>
@@ -627,11 +1019,626 @@
               <a:graphicData uri="http://schemas.openxmlformats.org/drawingml/2006/picture">
                 <pic:pic xmlns:pic="http://schemas.openxmlformats.org/drawingml/2006/picture">
                   <pic:nvPicPr>
-                    <pic:cNvPr id="1" name=""/>
+                    <pic:cNvPr id="1" name="Obraz 1"/>
+                    <pic:cNvPicPr>
+                      <a:picLocks noChangeAspect="1" noChangeArrowheads="1"/>
+                    </pic:cNvPicPr>
+                  </pic:nvPicPr>
+                  <pic:blipFill>
+                    <a:blip r:embed="rId5"/>
+                    <a:stretch>
+                      <a:fillRect/>
+                    </a:stretch>
+                  </pic:blipFill>
+                  <pic:spPr bwMode="auto">
+                    <a:xfrm>
+                      <a:off x="0" y="0"/>
+                      <a:ext cx="5760720" cy="539750"/>
+                    </a:xfrm>
+                    <a:prstGeom prst="rect">
+                      <a:avLst/>
+                    </a:prstGeom>
+                  </pic:spPr>
+                </pic:pic>
+              </a:graphicData>
+            </a:graphic>
+          </wp:anchor>
+        </w:drawing>
+      </w:r>
+      <w:r>
+        <w:rPr>
+          <w:rFonts w:ascii="Helvetica" w:hAnsi="Helvetica"/>
+        </w:rPr>
+        <w:t>HSP90 - beta</w:t>
+      </w:r>
+    </w:p>
+    <w:p>
+      <w:pPr>
+        <w:pStyle w:val="ListParagraph"/>
+        <w:numPr>
+          <w:ilvl w:val="0"/>
+          <w:numId w:val="2"/>
+        </w:numPr>
+        <w:rPr>
+          <w:rFonts w:ascii="Helvetica" w:hAnsi="Helvetica"/>
+        </w:rPr>
+      </w:pPr>
+      <w:r>
+        <w:rPr>
+          <w:rFonts w:ascii="Helvetica" w:hAnsi="Helvetica"/>
+        </w:rPr>
+        <w:t>It belongs to HSP90 superfamily</w:t>
+      </w:r>
+    </w:p>
+    <w:p>
+      <w:pPr>
+        <w:pStyle w:val="ListParagraph"/>
+        <w:numPr>
+          <w:ilvl w:val="0"/>
+          <w:numId w:val="2"/>
+        </w:numPr>
+        <w:rPr>
+          <w:rFonts w:ascii="Helvetica" w:hAnsi="Helvetica"/>
+        </w:rPr>
+      </w:pPr>
+      <w:r>
+        <w:rPr>
+          <w:rFonts w:ascii="Helvetica" w:hAnsi="Helvetica"/>
+        </w:rPr>
+        <w:t xml:space="preserve">Sequence similarity is defined by percent amino acid identity between two sequences – homology is defined by evolutionary distance between two sequences, which isn’t necessarily the same as percent identity. Homology includes measures of similarity but also takes into account evolutionary distance between two proteins. BLAST uses a rough heuristic to search for sequences of high similarity and can miss distant homologies - often more refined searches are needed to find </w:t>
+      </w:r>
+      <w:proofErr w:type="spellStart"/>
+      <w:r>
+        <w:rPr>
+          <w:rFonts w:ascii="Helvetica" w:hAnsi="Helvetica"/>
+        </w:rPr>
+        <w:t>orthologs</w:t>
+      </w:r>
+      <w:proofErr w:type="spellEnd"/>
+      <w:r>
+        <w:rPr>
+          <w:rFonts w:ascii="Helvetica" w:hAnsi="Helvetica"/>
+        </w:rPr>
+        <w:t>.</w:t>
+      </w:r>
+    </w:p>
+    <w:p>
+      <w:pPr>
+        <w:pStyle w:val="ListParagraph"/>
+        <w:numPr>
+          <w:ilvl w:val="0"/>
+          <w:numId w:val="2"/>
+        </w:numPr>
+        <w:rPr>
+          <w:rFonts w:ascii="Helvetica" w:hAnsi="Helvetica"/>
+        </w:rPr>
+      </w:pPr>
+      <w:r>
+        <w:rPr>
+          <w:rFonts w:ascii="Helvetica" w:hAnsi="Helvetica"/>
+        </w:rPr>
+        <w:t xml:space="preserve">Homologs of HSP90 exist in all </w:t>
+      </w:r>
+      <w:proofErr w:type="spellStart"/>
+      <w:r>
+        <w:rPr>
+          <w:rFonts w:ascii="Helvetica" w:hAnsi="Helvetica"/>
+        </w:rPr>
+        <w:t>eukarya</w:t>
+      </w:r>
+      <w:proofErr w:type="spellEnd"/>
+      <w:r>
+        <w:rPr>
+          <w:rFonts w:ascii="Helvetica" w:hAnsi="Helvetica"/>
+        </w:rPr>
+        <w:t xml:space="preserve"> families but also in bacteria. </w:t>
+      </w:r>
+      <w:proofErr w:type="gramStart"/>
+      <w:r>
+        <w:rPr>
+          <w:rFonts w:ascii="Helvetica" w:hAnsi="Helvetica"/>
+        </w:rPr>
+        <w:t>Apparently</w:t>
+      </w:r>
+      <w:proofErr w:type="gramEnd"/>
+      <w:r>
+        <w:rPr>
+          <w:rFonts w:ascii="Helvetica" w:hAnsi="Helvetica"/>
+        </w:rPr>
+        <w:t xml:space="preserve"> they’re absent in archaea, where HSP60 </w:t>
+      </w:r>
+      <w:proofErr w:type="spellStart"/>
+      <w:r>
+        <w:rPr>
+          <w:rFonts w:ascii="Helvetica" w:hAnsi="Helvetica"/>
+        </w:rPr>
+        <w:t>fulfills</w:t>
+      </w:r>
+      <w:proofErr w:type="spellEnd"/>
+      <w:r>
+        <w:rPr>
+          <w:rFonts w:ascii="Helvetica" w:hAnsi="Helvetica"/>
+        </w:rPr>
+        <w:t xml:space="preserve"> a similar function.</w:t>
+      </w:r>
+    </w:p>
+    <w:p>
+      <w:pPr>
+        <w:pStyle w:val="ListParagraph"/>
+        <w:numPr>
+          <w:ilvl w:val="0"/>
+          <w:numId w:val="2"/>
+        </w:numPr>
+        <w:rPr>
+          <w:rFonts w:ascii="Helvetica" w:hAnsi="Helvetica"/>
+        </w:rPr>
+      </w:pPr>
+      <w:r>
+        <w:rPr>
+          <w:rFonts w:ascii="Helvetica" w:hAnsi="Helvetica"/>
+        </w:rPr>
+        <w:t>BLOSUM is based on substitution frequency between sequences with a certain number of substitutions – so BLOSUM62 has 62% similarity between sequences. PAM matrices are based on sequences that diverged from the same common ancestor and differ by a certain amount of mutations, so PAM250 has 250 substitution events per 100bp (a total similarity of about 22%, because sub events happen more frequently at certain positions or on certain amino acids). BLAST is a rougher search tool that uses a heuristic to find sequences of great similarity to the query sequence</w:t>
+      </w:r>
+      <w:r>
+        <w:rPr>
+          <w:rFonts w:ascii="Helvetica" w:hAnsi="Helvetica"/>
+        </w:rPr>
+        <w:t xml:space="preserve">, and you can configure it to use different substitution matrices to rank search results – I think the command line program includes BLOSUM62 and PAM250 as options among a few others. </w:t>
+      </w:r>
+    </w:p>
+    <w:p>
+      <w:pPr>
+        <w:pStyle w:val="ListParagraph"/>
+        <w:numPr>
+          <w:ilvl w:val="0"/>
+          <w:numId w:val="2"/>
+        </w:numPr>
+        <w:rPr>
+          <w:rFonts w:ascii="Helvetica" w:hAnsi="Helvetica"/>
+        </w:rPr>
+      </w:pPr>
+      <w:r>
+        <w:rPr>
+          <w:rFonts w:ascii="Helvetica" w:hAnsi="Helvetica"/>
+        </w:rPr>
+        <w:t xml:space="preserve">Top 4: </w:t>
+      </w:r>
+      <w:proofErr w:type="spellStart"/>
+      <w:r>
+        <w:rPr>
+          <w:rFonts w:ascii="Helvetica" w:hAnsi="Helvetica"/>
+        </w:rPr>
+        <w:t>mus</w:t>
+      </w:r>
+      <w:proofErr w:type="spellEnd"/>
+      <w:r>
+        <w:rPr>
+          <w:rFonts w:ascii="Helvetica" w:hAnsi="Helvetica"/>
+        </w:rPr>
+        <w:t xml:space="preserve"> </w:t>
+      </w:r>
+      <w:proofErr w:type="spellStart"/>
+      <w:r>
+        <w:rPr>
+          <w:rFonts w:ascii="Helvetica" w:hAnsi="Helvetica"/>
+        </w:rPr>
+        <w:t>musculus</w:t>
+      </w:r>
+      <w:proofErr w:type="spellEnd"/>
+      <w:r>
+        <w:rPr>
+          <w:rFonts w:ascii="Helvetica" w:hAnsi="Helvetica"/>
+        </w:rPr>
+        <w:t xml:space="preserve"> 100%, </w:t>
+      </w:r>
+      <w:proofErr w:type="spellStart"/>
+      <w:r>
+        <w:rPr>
+          <w:rFonts w:ascii="Helvetica" w:hAnsi="Helvetica"/>
+        </w:rPr>
+        <w:t>cricetulus</w:t>
+      </w:r>
+      <w:proofErr w:type="spellEnd"/>
+      <w:r>
+        <w:rPr>
+          <w:rFonts w:ascii="Helvetica" w:hAnsi="Helvetica"/>
+        </w:rPr>
+        <w:t xml:space="preserve"> </w:t>
+      </w:r>
+      <w:proofErr w:type="spellStart"/>
+      <w:r>
+        <w:rPr>
+          <w:rFonts w:ascii="Helvetica" w:hAnsi="Helvetica"/>
+        </w:rPr>
+        <w:t>griseus</w:t>
+      </w:r>
+      <w:proofErr w:type="spellEnd"/>
+      <w:r>
+        <w:rPr>
+          <w:rFonts w:ascii="Helvetica" w:hAnsi="Helvetica"/>
+        </w:rPr>
+        <w:t xml:space="preserve"> 99%, </w:t>
+      </w:r>
+      <w:proofErr w:type="spellStart"/>
+      <w:r>
+        <w:rPr>
+          <w:rFonts w:ascii="Helvetica" w:hAnsi="Helvetica"/>
+        </w:rPr>
+        <w:t>mustela</w:t>
+      </w:r>
+      <w:proofErr w:type="spellEnd"/>
+      <w:r>
+        <w:rPr>
+          <w:rFonts w:ascii="Helvetica" w:hAnsi="Helvetica"/>
+        </w:rPr>
+        <w:t xml:space="preserve"> </w:t>
+      </w:r>
+      <w:proofErr w:type="spellStart"/>
+      <w:r>
+        <w:rPr>
+          <w:rFonts w:ascii="Helvetica" w:hAnsi="Helvetica"/>
+        </w:rPr>
+        <w:t>putorius</w:t>
+      </w:r>
+      <w:proofErr w:type="spellEnd"/>
+      <w:r>
+        <w:rPr>
+          <w:rFonts w:ascii="Helvetica" w:hAnsi="Helvetica"/>
+        </w:rPr>
+        <w:t xml:space="preserve"> </w:t>
+      </w:r>
+      <w:proofErr w:type="spellStart"/>
+      <w:r>
+        <w:rPr>
+          <w:rFonts w:ascii="Helvetica" w:hAnsi="Helvetica"/>
+        </w:rPr>
+        <w:t>furo</w:t>
+      </w:r>
+      <w:proofErr w:type="spellEnd"/>
+      <w:r>
+        <w:rPr>
+          <w:rFonts w:ascii="Helvetica" w:hAnsi="Helvetica"/>
+        </w:rPr>
+        <w:t xml:space="preserve"> 99%, </w:t>
+      </w:r>
+      <w:proofErr w:type="spellStart"/>
+      <w:r>
+        <w:rPr>
+          <w:rFonts w:ascii="Helvetica" w:hAnsi="Helvetica"/>
+        </w:rPr>
+        <w:t>bos</w:t>
+      </w:r>
+      <w:proofErr w:type="spellEnd"/>
+      <w:r>
+        <w:rPr>
+          <w:rFonts w:ascii="Helvetica" w:hAnsi="Helvetica"/>
+        </w:rPr>
+        <w:t xml:space="preserve"> Taurus 99%. Worst hit is </w:t>
+      </w:r>
+      <w:proofErr w:type="spellStart"/>
+      <w:r>
+        <w:rPr>
+          <w:rFonts w:ascii="Helvetica" w:hAnsi="Helvetica"/>
+        </w:rPr>
+        <w:t>chrysochloris</w:t>
+      </w:r>
+      <w:proofErr w:type="spellEnd"/>
+      <w:r>
+        <w:rPr>
+          <w:rFonts w:ascii="Helvetica" w:hAnsi="Helvetica"/>
+        </w:rPr>
+        <w:t xml:space="preserve"> </w:t>
+      </w:r>
+      <w:proofErr w:type="spellStart"/>
+      <w:r>
+        <w:rPr>
+          <w:rFonts w:ascii="Helvetica" w:hAnsi="Helvetica"/>
+        </w:rPr>
+        <w:t>asiatica</w:t>
+      </w:r>
+      <w:proofErr w:type="spellEnd"/>
+      <w:r>
+        <w:rPr>
+          <w:rFonts w:ascii="Helvetica" w:hAnsi="Helvetica"/>
+        </w:rPr>
+        <w:t xml:space="preserve"> – only 98%</w:t>
+      </w:r>
+      <w:r>
+        <w:rPr>
+          <w:rFonts w:ascii="Helvetica" w:hAnsi="Helvetica"/>
+        </w:rPr>
+        <w:t xml:space="preserve"> identity. It has full sequence alignment with the query </w:t>
+      </w:r>
+      <w:proofErr w:type="gramStart"/>
+      <w:r>
+        <w:rPr>
+          <w:rFonts w:ascii="Helvetica" w:hAnsi="Helvetica"/>
+        </w:rPr>
+        <w:t>sequence</w:t>
+      </w:r>
+      <w:proofErr w:type="gramEnd"/>
+      <w:r>
+        <w:rPr>
+          <w:rFonts w:ascii="Helvetica" w:hAnsi="Helvetica"/>
+        </w:rPr>
+        <w:t xml:space="preserve"> but it is changed on one end – only 1442 out of 1480 align. Query cover of 100% still allows 98% identity matches in this way.</w:t>
+      </w:r>
+    </w:p>
+    <w:p>
+      <w:pPr>
+        <w:pStyle w:val="ListParagraph"/>
+        <w:numPr>
+          <w:ilvl w:val="0"/>
+          <w:numId w:val="2"/>
+        </w:numPr>
+        <w:rPr>
+          <w:rFonts w:ascii="Helvetica" w:hAnsi="Helvetica"/>
+        </w:rPr>
+      </w:pPr>
+      <w:r>
+        <w:rPr>
+          <w:rFonts w:ascii="Helvetica" w:hAnsi="Helvetica"/>
+        </w:rPr>
+        <w:t xml:space="preserve">E-value stands </w:t>
+      </w:r>
+      <w:r>
+        <w:rPr>
+          <w:rFonts w:ascii="Helvetica" w:hAnsi="Helvetica"/>
+        </w:rPr>
+        <w:t>for expect value – the expected number of random hits for a search for a match of score S.</w:t>
+      </w:r>
+      <w:r>
+        <w:rPr>
+          <w:rFonts w:ascii="Helvetica" w:hAnsi="Helvetica"/>
+        </w:rPr>
+        <w:br/>
+      </w:r>
+      <w:r>
+        <w:rPr>
+          <w:rFonts w:ascii="Helvetica" w:hAnsi="Helvetica"/>
+        </w:rPr>
+        <w:br/>
+        <w:t>E = Kmne^(</w:t>
+      </w:r>
+      <w:r>
+        <w:rPr>
+          <w:rFonts w:ascii="Helvetica" w:hAnsi="Helvetica"/>
+        </w:rPr>
+        <w:sym w:font="Symbol" w:char="F06C"/>
+      </w:r>
+      <w:r>
+        <w:rPr>
+          <w:rFonts w:ascii="Helvetica" w:hAnsi="Helvetica"/>
+        </w:rPr>
+        <w:t>*S) where m and n are the lengths of the query sequence and the potential mat</w:t>
+      </w:r>
+      <w:r>
+        <w:rPr>
+          <w:rFonts w:ascii="Helvetica" w:hAnsi="Helvetica"/>
+        </w:rPr>
+        <w:t>ch, K and lambda are parameters chosen depending on the size of the search (database) and the scoring algorithm respectively, and S is the score under scrutiny.</w:t>
+      </w:r>
+    </w:p>
+    <w:p>
+      <w:pPr>
+        <w:rPr>
+          <w:rFonts w:ascii="Helvetica" w:hAnsi="Helvetica"/>
+        </w:rPr>
+      </w:pPr>
+      <w:r>
+        <w:rPr>
+          <w:rFonts w:ascii="Helvetica" w:hAnsi="Helvetica"/>
+        </w:rPr>
+        <w:t xml:space="preserve">Ex. </w:t>
+      </w:r>
+      <w:proofErr w:type="gramStart"/>
+      <w:r>
+        <w:rPr>
+          <w:rFonts w:ascii="Helvetica" w:hAnsi="Helvetica"/>
+        </w:rPr>
+        <w:t>3</w:t>
+      </w:r>
+      <w:r>
+        <w:rPr>
+          <w:rFonts w:ascii="Helvetica" w:hAnsi="Helvetica"/>
+        </w:rPr>
+        <w:t xml:space="preserve"> :</w:t>
+      </w:r>
+      <w:proofErr w:type="gramEnd"/>
+      <w:r>
+        <w:rPr>
+          <w:rFonts w:ascii="Helvetica" w:hAnsi="Helvetica"/>
+        </w:rPr>
+        <w:t xml:space="preserve"> HMMER</w:t>
+      </w:r>
+    </w:p>
+    <w:p>
+      <w:pPr>
+        <w:pStyle w:val="ListParagraph"/>
+        <w:numPr>
+          <w:ilvl w:val="0"/>
+          <w:numId w:val="4"/>
+        </w:numPr>
+        <w:rPr>
+          <w:rFonts w:ascii="Helvetica" w:hAnsi="Helvetica"/>
+        </w:rPr>
+      </w:pPr>
+      <w:r>
+        <w:rPr>
+          <w:rFonts w:ascii="Helvetica" w:hAnsi="Helvetica"/>
+        </w:rPr>
+        <w:lastRenderedPageBreak/>
+        <w:t>HMMER is a hidden-</w:t>
+      </w:r>
+      <w:proofErr w:type="spellStart"/>
+      <w:r>
+        <w:rPr>
+          <w:rFonts w:ascii="Helvetica" w:hAnsi="Helvetica"/>
+        </w:rPr>
+        <w:t>markov</w:t>
+      </w:r>
+      <w:proofErr w:type="spellEnd"/>
+      <w:r>
+        <w:rPr>
+          <w:rFonts w:ascii="Helvetica" w:hAnsi="Helvetica"/>
+        </w:rPr>
+        <w:t xml:space="preserve"> based alignment program used to find distantly related homologs</w:t>
+      </w:r>
+    </w:p>
+    <w:p>
+      <w:pPr>
+        <w:pStyle w:val="ListParagraph"/>
+        <w:numPr>
+          <w:ilvl w:val="0"/>
+          <w:numId w:val="4"/>
+        </w:numPr>
+        <w:rPr>
+          <w:rFonts w:ascii="Helvetica" w:hAnsi="Helvetica"/>
+        </w:rPr>
+      </w:pPr>
+      <w:r>
+        <w:rPr>
+          <w:rFonts w:ascii="Helvetica" w:hAnsi="Helvetica"/>
+        </w:rPr>
+        <w:t xml:space="preserve">You can do HMMER searches on multiple sequence alignment files or single </w:t>
+      </w:r>
+      <w:proofErr w:type="spellStart"/>
+      <w:r>
+        <w:rPr>
+          <w:rFonts w:ascii="Helvetica" w:hAnsi="Helvetica"/>
+        </w:rPr>
+        <w:t>fasta</w:t>
+      </w:r>
+      <w:proofErr w:type="spellEnd"/>
+      <w:r>
+        <w:rPr>
+          <w:rFonts w:ascii="Helvetica" w:hAnsi="Helvetica"/>
+        </w:rPr>
+        <w:t xml:space="preserve"> files on proteins or nucleotides</w:t>
+      </w:r>
+      <w:r>
+        <w:rPr>
+          <w:rFonts w:ascii="Helvetica" w:hAnsi="Helvetica"/>
+        </w:rPr>
+        <w:t xml:space="preserve">. You can also do jackhmmer on proteins to iteratively search a homology space, using an iteration’s scoring/sub table as an MSA for the next iteration, similar to </w:t>
+      </w:r>
+      <w:r>
+        <w:rPr>
+          <w:rFonts w:ascii="Helvetica" w:hAnsi="Helvetica"/>
+        </w:rPr>
+        <w:t>psi-blast</w:t>
+      </w:r>
+    </w:p>
+    <w:p>
+      <w:pPr>
+        <w:pStyle w:val="ListParagraph"/>
+        <w:numPr>
+          <w:ilvl w:val="0"/>
+          <w:numId w:val="4"/>
+        </w:numPr>
+        <w:rPr>
+          <w:rFonts w:ascii="Helvetica" w:hAnsi="Helvetica"/>
+        </w:rPr>
+      </w:pPr>
+      <w:r>
+        <w:rPr>
+          <w:rFonts w:ascii="Helvetica" w:hAnsi="Helvetica"/>
+        </w:rPr>
+        <w:t>HMMER</w:t>
+      </w:r>
+      <w:r>
+        <w:rPr>
+          <w:rFonts w:ascii="Helvetica" w:hAnsi="Helvetica"/>
+        </w:rPr>
+        <w:t xml:space="preserve"> creates a “profile HMM” which categorizes and scores certain substitutions based on a training dataset for best identification of distantly homologous sequences. HMMER comes with a default profile HMM that was found to be best suited to the job of sequence alignment, and it’s been optimized to run quickly, so the latest version of HMMER actually runs as fast as BLAST (which purposely uses a quick and dirty “heuristic” search) for proteins and only half the speed for nucleotide searches. A quick run of HMMER on the attached </w:t>
+      </w:r>
+      <w:proofErr w:type="spellStart"/>
+      <w:r>
+        <w:rPr>
+          <w:rFonts w:ascii="Helvetica" w:hAnsi="Helvetica"/>
+        </w:rPr>
+        <w:t>fasta</w:t>
+      </w:r>
+      <w:proofErr w:type="spellEnd"/>
+      <w:r>
+        <w:rPr>
+          <w:rFonts w:ascii="Helvetica" w:hAnsi="Helvetica"/>
+        </w:rPr>
+        <w:t xml:space="preserve"> picked out a mosquito version of HSP90 as the top hit, so apparently it doesn’t take into account either total identity or some other measures into its </w:t>
+      </w:r>
+      <w:r>
+        <w:rPr>
+          <w:rFonts w:ascii="Helvetica" w:hAnsi="Helvetica"/>
+        </w:rPr>
+        <w:t xml:space="preserve">e-value – maybe BLAST is better for species identification while HMMER is best to find family information. </w:t>
+      </w:r>
+    </w:p>
+    <w:p>
+      <w:pPr>
+        <w:rPr>
+          <w:rFonts w:ascii="Helvetica" w:hAnsi="Helvetica"/>
+        </w:rPr>
+      </w:pPr>
+      <w:r>
+        <w:rPr>
+          <w:rFonts w:ascii="Helvetica" w:hAnsi="Helvetica"/>
+        </w:rPr>
+        <w:t xml:space="preserve">Ex. </w:t>
+      </w:r>
+      <w:proofErr w:type="gramStart"/>
+      <w:r>
+        <w:rPr>
+          <w:rFonts w:ascii="Helvetica" w:hAnsi="Helvetica"/>
+        </w:rPr>
+        <w:t>4</w:t>
+      </w:r>
+      <w:r>
+        <w:rPr>
+          <w:rFonts w:ascii="Helvetica" w:hAnsi="Helvetica"/>
+        </w:rPr>
+        <w:t xml:space="preserve"> :</w:t>
+      </w:r>
+      <w:proofErr w:type="gramEnd"/>
+      <w:r>
+        <w:rPr>
+          <w:rFonts w:ascii="Helvetica" w:hAnsi="Helvetica"/>
+        </w:rPr>
+        <w:t xml:space="preserve"> HMMER</w:t>
+      </w:r>
+    </w:p>
+    <w:p>
+      <w:pPr>
+        <w:pStyle w:val="ListParagraph"/>
+        <w:numPr>
+          <w:ilvl w:val="0"/>
+          <w:numId w:val="5"/>
+        </w:numPr>
+        <w:rPr>
+          <w:rFonts w:ascii="Helvetica" w:hAnsi="Helvetica"/>
+        </w:rPr>
+      </w:pPr>
+      <w:r>
+        <w:rPr>
+          <w:rFonts w:ascii="Helvetica" w:hAnsi="Helvetica"/>
+          <w:noProof/>
+        </w:rPr>
+        <w:drawing>
+          <wp:inline distT="0" distB="0" distL="0" distR="0">
+            <wp:extent cx="4724400" cy="2936875"/>
+            <wp:effectExtent l="0" t="0" r="0" b="0"/>
+            <wp:docPr id="2" name="Picture 2"/>
+            <wp:cNvGraphicFramePr>
+              <a:graphicFrameLocks xmlns:a="http://schemas.openxmlformats.org/drawingml/2006/main" noChangeAspect="1"/>
+            </wp:cNvGraphicFramePr>
+            <a:graphic xmlns:a="http://schemas.openxmlformats.org/drawingml/2006/main">
+              <a:graphicData uri="http://schemas.openxmlformats.org/drawingml/2006/picture">
+                <pic:pic xmlns:pic="http://schemas.openxmlformats.org/drawingml/2006/picture">
+                  <pic:nvPicPr>
+                    <pic:cNvPr id="2" name="Screen Shot 2018-05-03 at 11.23.29 PM.png"/>
                     <pic:cNvPicPr/>
                   </pic:nvPicPr>
                   <pic:blipFill>
-                    <a:blip r:embed="rId5">
+                    <a:blip r:embed="rId6" cstate="print">
                       <a:extLst>
                         <a:ext uri="{28A0092B-C50C-407E-A947-70E740481C1C}">
                           <a14:useLocalDpi xmlns:a14="http://schemas.microsoft.com/office/drawing/2010/main" val="0"/>
@@ -645,7 +1652,7 @@
                   <pic:spPr>
                     <a:xfrm>
                       <a:off x="0" y="0"/>
-                      <a:ext cx="5760720" cy="539750"/>
+                      <a:ext cx="4724400" cy="2936875"/>
                     </a:xfrm>
                     <a:prstGeom prst="rect">
                       <a:avLst/>
@@ -654,44 +1661,333 @@
                 </pic:pic>
               </a:graphicData>
             </a:graphic>
-            <wp14:sizeRelH relativeFrom="page">
-              <wp14:pctWidth>0</wp14:pctWidth>
-            </wp14:sizeRelH>
-            <wp14:sizeRelV relativeFrom="page">
-              <wp14:pctHeight>0</wp14:pctHeight>
-            </wp14:sizeRelV>
-          </wp:anchor>
+          </wp:inline>
         </w:drawing>
       </w:r>
     </w:p>
     <w:p>
       <w:pPr>
-        <w:pStyle w:val="Akapitzlist"/>
+        <w:pStyle w:val="ListParagraph"/>
         <w:numPr>
           <w:ilvl w:val="0"/>
-          <w:numId w:val="2"/>
-        </w:numPr>
-      </w:pPr>
-      <w:r>
-        <w:t>It belongs to HSP90 superfamily</w:t>
-      </w:r>
-    </w:p>
-    <w:p>
-      <w:pPr>
-        <w:pStyle w:val="Akapitzlist"/>
+          <w:numId w:val="5"/>
+        </w:numPr>
+        <w:rPr>
+          <w:rFonts w:ascii="Helvetica" w:hAnsi="Helvetica"/>
+        </w:rPr>
+      </w:pPr>
+      <w:r>
+        <w:rPr>
+          <w:rFonts w:ascii="Helvetica" w:hAnsi="Helvetica"/>
+          <w:noProof/>
+        </w:rPr>
+        <w:drawing>
+          <wp:inline distT="0" distB="0" distL="0" distR="0">
+            <wp:extent cx="5290457" cy="1291707"/>
+            <wp:effectExtent l="0" t="0" r="5715" b="3810"/>
+            <wp:docPr id="3" name="Picture 3"/>
+            <wp:cNvGraphicFramePr>
+              <a:graphicFrameLocks xmlns:a="http://schemas.openxmlformats.org/drawingml/2006/main" noChangeAspect="1"/>
+            </wp:cNvGraphicFramePr>
+            <a:graphic xmlns:a="http://schemas.openxmlformats.org/drawingml/2006/main">
+              <a:graphicData uri="http://schemas.openxmlformats.org/drawingml/2006/picture">
+                <pic:pic xmlns:pic="http://schemas.openxmlformats.org/drawingml/2006/picture">
+                  <pic:nvPicPr>
+                    <pic:cNvPr id="3" name="Screen Shot 2018-05-03 at 11.33.27 PM.png"/>
+                    <pic:cNvPicPr/>
+                  </pic:nvPicPr>
+                  <pic:blipFill>
+                    <a:blip r:embed="rId7">
+                      <a:extLst>
+                        <a:ext uri="{28A0092B-C50C-407E-A947-70E740481C1C}">
+                          <a14:useLocalDpi xmlns:a14="http://schemas.microsoft.com/office/drawing/2010/main" val="0"/>
+                        </a:ext>
+                      </a:extLst>
+                    </a:blip>
+                    <a:stretch>
+                      <a:fillRect/>
+                    </a:stretch>
+                  </pic:blipFill>
+                  <pic:spPr>
+                    <a:xfrm>
+                      <a:off x="0" y="0"/>
+                      <a:ext cx="5344624" cy="1304932"/>
+                    </a:xfrm>
+                    <a:prstGeom prst="rect">
+                      <a:avLst/>
+                    </a:prstGeom>
+                  </pic:spPr>
+                </pic:pic>
+              </a:graphicData>
+            </a:graphic>
+          </wp:inline>
+        </w:drawing>
+      </w:r>
+    </w:p>
+    <w:p>
+      <w:pPr>
+        <w:pStyle w:val="ListParagraph"/>
         <w:numPr>
           <w:ilvl w:val="0"/>
-          <w:numId w:val="2"/>
-        </w:numPr>
-      </w:pPr>
-      <w:bookmarkStart w:id="1" w:name="_GoBack"/>
-      <w:bookmarkEnd w:id="1"/>
+          <w:numId w:val="5"/>
+        </w:numPr>
+        <w:rPr>
+          <w:rFonts w:ascii="Helvetica" w:hAnsi="Helvetica"/>
+        </w:rPr>
+      </w:pPr>
+      <w:proofErr w:type="spellStart"/>
+      <w:r>
+        <w:rPr>
+          <w:rFonts w:ascii="Helvetica" w:hAnsi="Helvetica"/>
+        </w:rPr>
+        <w:t>Phmmer</w:t>
+      </w:r>
+      <w:proofErr w:type="spellEnd"/>
+      <w:r>
+        <w:rPr>
+          <w:rFonts w:ascii="Helvetica" w:hAnsi="Helvetica"/>
+        </w:rPr>
+        <w:t xml:space="preserve"> took 25 seconds. BLAST took 45 seconds. Jackhmmer takes 25 seconds for first iteration, 35 for second, </w:t>
+      </w:r>
+      <w:r>
+        <w:rPr>
+          <w:rFonts w:ascii="Helvetica" w:hAnsi="Helvetica"/>
+        </w:rPr>
+        <w:t>38 seconds for third, and so on.</w:t>
+      </w:r>
+    </w:p>
+    <w:p>
+      <w:pPr>
+        <w:pStyle w:val="ListParagraph"/>
+        <w:numPr>
+          <w:ilvl w:val="0"/>
+          <w:numId w:val="5"/>
+        </w:numPr>
+        <w:rPr>
+          <w:rFonts w:ascii="Helvetica" w:hAnsi="Helvetica"/>
+        </w:rPr>
+      </w:pPr>
+      <w:r>
+        <w:rPr>
+          <w:rFonts w:ascii="Helvetica" w:hAnsi="Helvetica"/>
+        </w:rPr>
+        <w:t>Taxonomic spread is similar to BLAST, but jackhmmer found 10 archaea variants with very low e-values!</w:t>
+      </w:r>
+    </w:p>
+    <w:p>
+      <w:pPr>
+        <w:rPr>
+          <w:rFonts w:ascii="Helvetica" w:hAnsi="Helvetica"/>
+          <w:b/>
+        </w:rPr>
+      </w:pPr>
+      <w:r>
+        <w:rPr>
+          <w:rFonts w:ascii="Helvetica" w:hAnsi="Helvetica"/>
+          <w:b/>
+        </w:rPr>
+        <w:t>References</w:t>
+      </w:r>
+    </w:p>
+    <w:p>
+      <w:pPr>
+        <w:rPr>
+          <w:rFonts w:ascii="Helvetica" w:hAnsi="Helvetica"/>
+        </w:rPr>
+      </w:pPr>
+      <w:r>
+        <w:rPr>
+          <w:rFonts w:ascii="Helvetica" w:hAnsi="Helvetica"/>
+        </w:rPr>
+        <w:t>HMMER downloadable command-line tool userguide.pdf</w:t>
+      </w:r>
+    </w:p>
+    <w:p>
+      <w:pPr>
+        <w:rPr>
+          <w:rFonts w:ascii="Helvetica" w:hAnsi="Helvetica"/>
+        </w:rPr>
+      </w:pPr>
+      <w:r>
+        <w:rPr>
+          <w:rFonts w:ascii="Helvetica" w:hAnsi="Helvetica"/>
+        </w:rPr>
+        <w:lastRenderedPageBreak/>
+        <w:t>HMMER.org</w:t>
+      </w:r>
+    </w:p>
+    <w:p>
+      <w:pPr>
+        <w:rPr>
+          <w:rFonts w:ascii="Helvetica" w:hAnsi="Helvetica"/>
+        </w:rPr>
+      </w:pPr>
+      <w:hyperlink r:id="rId8" w:history="1">
+        <w:r>
+          <w:rPr>
+            <w:rStyle w:val="Hyperlink"/>
+            <w:rFonts w:ascii="Helvetica" w:hAnsi="Helvetica"/>
+          </w:rPr>
+          <w:t>https://www.ncbi.nlm.nih.gov/blast/html/sub_matrix.html</w:t>
+        </w:r>
+      </w:hyperlink>
+    </w:p>
+    <w:p>
+      <w:pPr>
+        <w:rPr>
+          <w:rFonts w:ascii="Helvetica" w:hAnsi="Helvetica"/>
+        </w:rPr>
+      </w:pPr>
+      <w:r>
+        <w:rPr>
+          <w:rFonts w:ascii="Helvetica" w:hAnsi="Helvetica"/>
+        </w:rPr>
+        <w:t>biostars.org</w:t>
+      </w:r>
+    </w:p>
+    <w:p>
+      <w:pPr>
+        <w:rPr>
+          <w:rFonts w:ascii="Helvetica" w:hAnsi="Helvetica"/>
+          <w:bCs/>
+          <w:lang w:val="en-US"/>
+        </w:rPr>
+      </w:pPr>
+      <w:r>
+        <w:rPr>
+          <w:rFonts w:ascii="Helvetica" w:hAnsi="Helvetica"/>
+          <w:bCs/>
+          <w:lang w:val="en-US"/>
+        </w:rPr>
+        <w:t>“Comparison of the PAM and BLOSUM Amino Acid Substitution Matrices”</w:t>
+      </w:r>
+      <w:r>
+        <w:rPr>
+          <w:rFonts w:ascii="Helvetica" w:hAnsi="Helvetica"/>
+          <w:b/>
+          <w:bCs/>
+          <w:lang w:val="en-US"/>
+        </w:rPr>
+        <w:t xml:space="preserve">. </w:t>
+      </w:r>
+      <w:r>
+        <w:rPr>
+          <w:rFonts w:ascii="Helvetica" w:hAnsi="Helvetica"/>
+          <w:bCs/>
+          <w:lang w:val="en-US"/>
+        </w:rPr>
+        <w:t>Cold Spring Harbor Protocols</w:t>
+      </w:r>
+      <w:r>
+        <w:rPr>
+          <w:rFonts w:ascii="Helvetica" w:hAnsi="Helvetica"/>
+          <w:bCs/>
+          <w:lang w:val="en-US"/>
+        </w:rPr>
+        <w:t> 2008 Jun 1;</w:t>
+      </w:r>
+      <w:r>
+        <w:rPr>
+          <w:rFonts w:ascii="Helvetica" w:hAnsi="Helvetica"/>
+          <w:bCs/>
+          <w:lang w:val="en-US"/>
+        </w:rPr>
+        <w:t xml:space="preserve"> </w:t>
+      </w:r>
+      <w:r>
+        <w:rPr>
+          <w:rFonts w:ascii="Helvetica" w:hAnsi="Helvetica"/>
+          <w:bCs/>
+          <w:lang w:val="en-US"/>
+        </w:rPr>
+        <w:t>2008:</w:t>
+      </w:r>
+      <w:proofErr w:type="gramStart"/>
+      <w:r>
+        <w:rPr>
+          <w:rFonts w:ascii="Helvetica" w:hAnsi="Helvetica"/>
+          <w:bCs/>
+          <w:lang w:val="en-US"/>
+        </w:rPr>
+        <w:t>pdb.ip</w:t>
+      </w:r>
+      <w:proofErr w:type="gramEnd"/>
+      <w:r>
+        <w:rPr>
+          <w:rFonts w:ascii="Helvetica" w:hAnsi="Helvetica"/>
+          <w:bCs/>
+          <w:lang w:val="en-US"/>
+        </w:rPr>
+        <w:t xml:space="preserve">59. </w:t>
+      </w:r>
+      <w:proofErr w:type="spellStart"/>
+      <w:r>
+        <w:rPr>
+          <w:rFonts w:ascii="Helvetica" w:hAnsi="Helvetica"/>
+          <w:bCs/>
+          <w:lang w:val="en-US"/>
+        </w:rPr>
+        <w:t>doi</w:t>
+      </w:r>
+      <w:proofErr w:type="spellEnd"/>
+      <w:r>
+        <w:rPr>
+          <w:rFonts w:ascii="Helvetica" w:hAnsi="Helvetica"/>
+          <w:bCs/>
+          <w:lang w:val="en-US"/>
+        </w:rPr>
+        <w:t>: 10.1101/</w:t>
+      </w:r>
+      <w:proofErr w:type="gramStart"/>
+      <w:r>
+        <w:rPr>
+          <w:rFonts w:ascii="Helvetica" w:hAnsi="Helvetica"/>
+          <w:bCs/>
+          <w:lang w:val="en-US"/>
+        </w:rPr>
+        <w:t>pdb.ip</w:t>
+      </w:r>
+      <w:proofErr w:type="gramEnd"/>
+      <w:r>
+        <w:rPr>
+          <w:rFonts w:ascii="Helvetica" w:hAnsi="Helvetica"/>
+          <w:bCs/>
+          <w:lang w:val="en-US"/>
+        </w:rPr>
+        <w:t>59.</w:t>
+      </w:r>
+    </w:p>
+    <w:p>
+      <w:pPr>
+        <w:rPr>
+          <w:rFonts w:ascii="Helvetica" w:hAnsi="Helvetica"/>
+          <w:b/>
+          <w:bCs/>
+          <w:lang w:val="en-US"/>
+        </w:rPr>
+      </w:pPr>
+    </w:p>
+    <w:p>
+      <w:pPr>
+        <w:rPr>
+          <w:rFonts w:ascii="Helvetica" w:hAnsi="Helvetica"/>
+          <w:lang w:val="en-US"/>
+        </w:rPr>
+      </w:pPr>
+    </w:p>
+    <w:p>
+      <w:pPr>
+        <w:rPr>
+          <w:rFonts w:ascii="Helvetica" w:hAnsi="Helvetica"/>
+        </w:rPr>
+      </w:pPr>
     </w:p>
     <w:sectPr>
       <w:pgSz w:w="11906" w:h="16838"/>
-      <w:pgMar w:top="1417" w:right="1417" w:bottom="1417" w:left="1417" w:header="708" w:footer="708" w:gutter="0"/>
-      <w:cols w:space="708"/>
-      <w:docGrid w:linePitch="360"/>
+      <w:pgMar w:top="1417" w:right="1417" w:bottom="1417" w:left="1417" w:header="0" w:footer="0" w:gutter="0"/>
+      <w:cols w:space="720"/>
+      <w:formProt w:val="0"/>
+      <w:docGrid w:linePitch="360" w:charSpace="-2049"/>
     </w:sectPr>
   </w:body>
 </w:document>
@@ -700,10 +1996,10 @@
 <file path=word/numbering.xml><?xml version="1.0" encoding="utf-8"?>
 <w:numbering xmlns:wpc="http://schemas.microsoft.com/office/word/2010/wordprocessingCanvas" xmlns:cx="http://schemas.microsoft.com/office/drawing/2014/chartex" xmlns:cx1="http://schemas.microsoft.com/office/drawing/2015/9/8/chartex" xmlns:cx2="http://schemas.microsoft.com/office/drawing/2015/10/21/chartex" xmlns:cx3="http://schemas.microsoft.com/office/drawing/2016/5/9/chartex" xmlns:cx4="http://schemas.microsoft.com/office/drawing/2016/5/10/chartex" xmlns:cx5="http://schemas.microsoft.com/office/drawing/2016/5/11/chartex" xmlns:cx6="http://schemas.microsoft.com/office/drawing/2016/5/12/chartex" xmlns:cx7="http://schemas.microsoft.com/office/drawing/2016/5/13/chartex" xmlns:cx8="http://schemas.microsoft.com/office/drawing/2016/5/14/chartex" xmlns:mc="http://schemas.openxmlformats.org/markup-compatibility/2006" xmlns:aink="http://schemas.microsoft.com/office/drawing/2016/ink" xmlns:am3d="http://schemas.microsoft.com/office/drawing/2017/model3d" xmlns:o="urn:schemas-microsoft-com:office:office" xmlns:r="http://schemas.openxmlformats.org/officeDocument/2006/relationships" xmlns:m="http://schemas.openxmlformats.org/officeDocument/2006/math" xmlns:v="urn:schemas-microsoft-com:vml" xmlns:wp14="http://schemas.microsoft.com/office/word/2010/wordprocessingDrawing" xmlns:wp="http://schemas.openxmlformats.org/drawingml/2006/wordprocessingDrawing" xmlns:w10="urn:schemas-microsoft-com:office:word" xmlns:w="http://schemas.openxmlformats.org/wordprocessingml/2006/main" xmlns:w14="http://schemas.microsoft.com/office/word/2010/wordml" xmlns:w15="http://schemas.microsoft.com/office/word/2012/wordml" xmlns:w16cid="http://schemas.microsoft.com/office/word/2016/wordml/cid" xmlns:w16se="http://schemas.microsoft.com/office/word/2015/wordml/symex" xmlns:wpg="http://schemas.microsoft.com/office/word/2010/wordprocessingGroup" xmlns:wpi="http://schemas.microsoft.com/office/word/2010/wordprocessingInk" xmlns:wne="http://schemas.microsoft.com/office/word/2006/wordml" xmlns:wps="http://schemas.microsoft.com/office/word/2010/wordprocessingShape" mc:Ignorable="w14 w15 w16se w16cid wp14">
   <w:abstractNum w:abstractNumId="0" w15:restartNumberingAfterBreak="0">
-    <w:nsid w:val="2FC678BF"/>
-    <w:multiLevelType w:val="hybridMultilevel"/>
-    <w:tmpl w:val="24E251F2"/>
-    <w:lvl w:ilvl="0" w:tplc="0809000F">
+    <w:nsid w:val="38751612"/>
+    <w:multiLevelType w:val="multilevel"/>
+    <w:tmpl w:val="443AD276"/>
+    <w:lvl w:ilvl="0">
       <w:start w:val="1"/>
       <w:numFmt w:val="decimal"/>
       <w:lvlText w:val="%1."/>
@@ -712,7 +2008,7 @@
         <w:ind w:left="720" w:hanging="360"/>
       </w:pPr>
     </w:lvl>
-    <w:lvl w:ilvl="1" w:tplc="08090019">
+    <w:lvl w:ilvl="1">
       <w:start w:val="1"/>
       <w:numFmt w:val="lowerLetter"/>
       <w:lvlText w:val="%2."/>
@@ -721,7 +2017,7 @@
         <w:ind w:left="1440" w:hanging="360"/>
       </w:pPr>
     </w:lvl>
-    <w:lvl w:ilvl="2" w:tplc="0809001B" w:tentative="1">
+    <w:lvl w:ilvl="2">
       <w:start w:val="1"/>
       <w:numFmt w:val="lowerRoman"/>
       <w:lvlText w:val="%3."/>
@@ -730,7 +2026,7 @@
         <w:ind w:left="2160" w:hanging="180"/>
       </w:pPr>
     </w:lvl>
-    <w:lvl w:ilvl="3" w:tplc="0809000F" w:tentative="1">
+    <w:lvl w:ilvl="3">
       <w:start w:val="1"/>
       <w:numFmt w:val="decimal"/>
       <w:lvlText w:val="%4."/>
@@ -739,7 +2035,7 @@
         <w:ind w:left="2880" w:hanging="360"/>
       </w:pPr>
     </w:lvl>
-    <w:lvl w:ilvl="4" w:tplc="08090019" w:tentative="1">
+    <w:lvl w:ilvl="4">
       <w:start w:val="1"/>
       <w:numFmt w:val="lowerLetter"/>
       <w:lvlText w:val="%5."/>
@@ -748,7 +2044,7 @@
         <w:ind w:left="3600" w:hanging="360"/>
       </w:pPr>
     </w:lvl>
-    <w:lvl w:ilvl="5" w:tplc="0809001B" w:tentative="1">
+    <w:lvl w:ilvl="5">
       <w:start w:val="1"/>
       <w:numFmt w:val="lowerRoman"/>
       <w:lvlText w:val="%6."/>
@@ -757,7 +2053,7 @@
         <w:ind w:left="4320" w:hanging="180"/>
       </w:pPr>
     </w:lvl>
-    <w:lvl w:ilvl="6" w:tplc="0809000F" w:tentative="1">
+    <w:lvl w:ilvl="6">
       <w:start w:val="1"/>
       <w:numFmt w:val="decimal"/>
       <w:lvlText w:val="%7."/>
@@ -766,7 +2062,7 @@
         <w:ind w:left="5040" w:hanging="360"/>
       </w:pPr>
     </w:lvl>
-    <w:lvl w:ilvl="7" w:tplc="08090019" w:tentative="1">
+    <w:lvl w:ilvl="7">
       <w:start w:val="1"/>
       <w:numFmt w:val="lowerLetter"/>
       <w:lvlText w:val="%8."/>
@@ -775,7 +2071,7 @@
         <w:ind w:left="5760" w:hanging="360"/>
       </w:pPr>
     </w:lvl>
-    <w:lvl w:ilvl="8" w:tplc="0809001B" w:tentative="1">
+    <w:lvl w:ilvl="8">
       <w:start w:val="1"/>
       <w:numFmt w:val="lowerRoman"/>
       <w:lvlText w:val="%9."/>
@@ -786,10 +2082,10 @@
     </w:lvl>
   </w:abstractNum>
   <w:abstractNum w:abstractNumId="1" w15:restartNumberingAfterBreak="0">
-    <w:nsid w:val="70372F4A"/>
-    <w:multiLevelType w:val="hybridMultilevel"/>
-    <w:tmpl w:val="DE1EA696"/>
-    <w:lvl w:ilvl="0" w:tplc="0809000F">
+    <w:nsid w:val="3932754F"/>
+    <w:multiLevelType w:val="multilevel"/>
+    <w:tmpl w:val="443AD276"/>
+    <w:lvl w:ilvl="0">
       <w:start w:val="1"/>
       <w:numFmt w:val="decimal"/>
       <w:lvlText w:val="%1."/>
@@ -797,11 +2093,8 @@
       <w:pPr>
         <w:ind w:left="720" w:hanging="360"/>
       </w:pPr>
-      <w:rPr>
-        <w:rFonts w:hint="default"/>
-      </w:rPr>
-    </w:lvl>
-    <w:lvl w:ilvl="1" w:tplc="08090019">
+    </w:lvl>
+    <w:lvl w:ilvl="1">
       <w:start w:val="1"/>
       <w:numFmt w:val="lowerLetter"/>
       <w:lvlText w:val="%2."/>
@@ -810,7 +2103,7 @@
         <w:ind w:left="1440" w:hanging="360"/>
       </w:pPr>
     </w:lvl>
-    <w:lvl w:ilvl="2" w:tplc="0809001B">
+    <w:lvl w:ilvl="2">
       <w:start w:val="1"/>
       <w:numFmt w:val="lowerRoman"/>
       <w:lvlText w:val="%3."/>
@@ -819,7 +2112,7 @@
         <w:ind w:left="2160" w:hanging="180"/>
       </w:pPr>
     </w:lvl>
-    <w:lvl w:ilvl="3" w:tplc="0809000F">
+    <w:lvl w:ilvl="3">
       <w:start w:val="1"/>
       <w:numFmt w:val="decimal"/>
       <w:lvlText w:val="%4."/>
@@ -828,7 +2121,7 @@
         <w:ind w:left="2880" w:hanging="360"/>
       </w:pPr>
     </w:lvl>
-    <w:lvl w:ilvl="4" w:tplc="08090019">
+    <w:lvl w:ilvl="4">
       <w:start w:val="1"/>
       <w:numFmt w:val="lowerLetter"/>
       <w:lvlText w:val="%5."/>
@@ -837,7 +2130,7 @@
         <w:ind w:left="3600" w:hanging="360"/>
       </w:pPr>
     </w:lvl>
-    <w:lvl w:ilvl="5" w:tplc="0809001B" w:tentative="1">
+    <w:lvl w:ilvl="5">
       <w:start w:val="1"/>
       <w:numFmt w:val="lowerRoman"/>
       <w:lvlText w:val="%6."/>
@@ -846,7 +2139,7 @@
         <w:ind w:left="4320" w:hanging="180"/>
       </w:pPr>
     </w:lvl>
-    <w:lvl w:ilvl="6" w:tplc="0809000F" w:tentative="1">
+    <w:lvl w:ilvl="6">
       <w:start w:val="1"/>
       <w:numFmt w:val="decimal"/>
       <w:lvlText w:val="%7."/>
@@ -855,7 +2148,7 @@
         <w:ind w:left="5040" w:hanging="360"/>
       </w:pPr>
     </w:lvl>
-    <w:lvl w:ilvl="7" w:tplc="08090019" w:tentative="1">
+    <w:lvl w:ilvl="7">
       <w:start w:val="1"/>
       <w:numFmt w:val="lowerLetter"/>
       <w:lvlText w:val="%8."/>
@@ -864,7 +2157,7 @@
         <w:ind w:left="5760" w:hanging="360"/>
       </w:pPr>
     </w:lvl>
-    <w:lvl w:ilvl="8" w:tplc="0809001B" w:tentative="1">
+    <w:lvl w:ilvl="8">
       <w:start w:val="1"/>
       <w:numFmt w:val="lowerRoman"/>
       <w:lvlText w:val="%9."/>
@@ -874,11 +2167,314 @@
       </w:pPr>
     </w:lvl>
   </w:abstractNum>
+  <w:abstractNum w:abstractNumId="2" w15:restartNumberingAfterBreak="0">
+    <w:nsid w:val="496735C1"/>
+    <w:multiLevelType w:val="multilevel"/>
+    <w:tmpl w:val="B84E303C"/>
+    <w:lvl w:ilvl="0">
+      <w:start w:val="1"/>
+      <w:numFmt w:val="none"/>
+      <w:suff w:val="nothing"/>
+      <w:lvlText w:val=""/>
+      <w:lvlJc w:val="left"/>
+      <w:pPr>
+        <w:tabs>
+          <w:tab w:val="num" w:pos="432"/>
+        </w:tabs>
+        <w:ind w:left="432" w:hanging="432"/>
+      </w:pPr>
+    </w:lvl>
+    <w:lvl w:ilvl="1">
+      <w:start w:val="1"/>
+      <w:numFmt w:val="none"/>
+      <w:suff w:val="nothing"/>
+      <w:lvlText w:val=""/>
+      <w:lvlJc w:val="left"/>
+      <w:pPr>
+        <w:tabs>
+          <w:tab w:val="num" w:pos="576"/>
+        </w:tabs>
+        <w:ind w:left="576" w:hanging="576"/>
+      </w:pPr>
+    </w:lvl>
+    <w:lvl w:ilvl="2">
+      <w:start w:val="1"/>
+      <w:numFmt w:val="none"/>
+      <w:suff w:val="nothing"/>
+      <w:lvlText w:val=""/>
+      <w:lvlJc w:val="left"/>
+      <w:pPr>
+        <w:tabs>
+          <w:tab w:val="num" w:pos="720"/>
+        </w:tabs>
+        <w:ind w:left="720" w:hanging="720"/>
+      </w:pPr>
+    </w:lvl>
+    <w:lvl w:ilvl="3">
+      <w:start w:val="1"/>
+      <w:numFmt w:val="none"/>
+      <w:suff w:val="nothing"/>
+      <w:lvlText w:val=""/>
+      <w:lvlJc w:val="left"/>
+      <w:pPr>
+        <w:tabs>
+          <w:tab w:val="num" w:pos="864"/>
+        </w:tabs>
+        <w:ind w:left="864" w:hanging="864"/>
+      </w:pPr>
+    </w:lvl>
+    <w:lvl w:ilvl="4">
+      <w:start w:val="1"/>
+      <w:numFmt w:val="none"/>
+      <w:suff w:val="nothing"/>
+      <w:lvlText w:val=""/>
+      <w:lvlJc w:val="left"/>
+      <w:pPr>
+        <w:tabs>
+          <w:tab w:val="num" w:pos="1008"/>
+        </w:tabs>
+        <w:ind w:left="1008" w:hanging="1008"/>
+      </w:pPr>
+    </w:lvl>
+    <w:lvl w:ilvl="5">
+      <w:start w:val="1"/>
+      <w:numFmt w:val="none"/>
+      <w:suff w:val="nothing"/>
+      <w:lvlText w:val=""/>
+      <w:lvlJc w:val="left"/>
+      <w:pPr>
+        <w:tabs>
+          <w:tab w:val="num" w:pos="1152"/>
+        </w:tabs>
+        <w:ind w:left="1152" w:hanging="1152"/>
+      </w:pPr>
+    </w:lvl>
+    <w:lvl w:ilvl="6">
+      <w:start w:val="1"/>
+      <w:numFmt w:val="none"/>
+      <w:suff w:val="nothing"/>
+      <w:lvlText w:val=""/>
+      <w:lvlJc w:val="left"/>
+      <w:pPr>
+        <w:tabs>
+          <w:tab w:val="num" w:pos="1296"/>
+        </w:tabs>
+        <w:ind w:left="1296" w:hanging="1296"/>
+      </w:pPr>
+    </w:lvl>
+    <w:lvl w:ilvl="7">
+      <w:start w:val="1"/>
+      <w:numFmt w:val="none"/>
+      <w:suff w:val="nothing"/>
+      <w:lvlText w:val=""/>
+      <w:lvlJc w:val="left"/>
+      <w:pPr>
+        <w:tabs>
+          <w:tab w:val="num" w:pos="1440"/>
+        </w:tabs>
+        <w:ind w:left="1440" w:hanging="1440"/>
+      </w:pPr>
+    </w:lvl>
+    <w:lvl w:ilvl="8">
+      <w:start w:val="1"/>
+      <w:numFmt w:val="none"/>
+      <w:suff w:val="nothing"/>
+      <w:lvlText w:val=""/>
+      <w:lvlJc w:val="left"/>
+      <w:pPr>
+        <w:tabs>
+          <w:tab w:val="num" w:pos="1584"/>
+        </w:tabs>
+        <w:ind w:left="1584" w:hanging="1584"/>
+      </w:pPr>
+    </w:lvl>
+  </w:abstractNum>
+  <w:abstractNum w:abstractNumId="3" w15:restartNumberingAfterBreak="0">
+    <w:nsid w:val="53DF5257"/>
+    <w:multiLevelType w:val="multilevel"/>
+    <w:tmpl w:val="2A541E80"/>
+    <w:lvl w:ilvl="0">
+      <w:start w:val="1"/>
+      <w:numFmt w:val="decimal"/>
+      <w:lvlText w:val="%1."/>
+      <w:lvlJc w:val="left"/>
+      <w:pPr>
+        <w:ind w:left="720" w:hanging="360"/>
+      </w:pPr>
+    </w:lvl>
+    <w:lvl w:ilvl="1">
+      <w:start w:val="1"/>
+      <w:numFmt w:val="lowerLetter"/>
+      <w:lvlText w:val="%2."/>
+      <w:lvlJc w:val="left"/>
+      <w:pPr>
+        <w:ind w:left="1440" w:hanging="360"/>
+      </w:pPr>
+    </w:lvl>
+    <w:lvl w:ilvl="2">
+      <w:start w:val="1"/>
+      <w:numFmt w:val="lowerRoman"/>
+      <w:lvlText w:val="%3."/>
+      <w:lvlJc w:val="right"/>
+      <w:pPr>
+        <w:ind w:left="2160" w:hanging="180"/>
+      </w:pPr>
+    </w:lvl>
+    <w:lvl w:ilvl="3">
+      <w:start w:val="1"/>
+      <w:numFmt w:val="decimal"/>
+      <w:lvlText w:val="%4."/>
+      <w:lvlJc w:val="left"/>
+      <w:pPr>
+        <w:ind w:left="2880" w:hanging="360"/>
+      </w:pPr>
+    </w:lvl>
+    <w:lvl w:ilvl="4">
+      <w:start w:val="1"/>
+      <w:numFmt w:val="lowerLetter"/>
+      <w:lvlText w:val="%5."/>
+      <w:lvlJc w:val="left"/>
+      <w:pPr>
+        <w:ind w:left="3600" w:hanging="360"/>
+      </w:pPr>
+    </w:lvl>
+    <w:lvl w:ilvl="5">
+      <w:start w:val="1"/>
+      <w:numFmt w:val="lowerRoman"/>
+      <w:lvlText w:val="%6."/>
+      <w:lvlJc w:val="right"/>
+      <w:pPr>
+        <w:ind w:left="4320" w:hanging="180"/>
+      </w:pPr>
+    </w:lvl>
+    <w:lvl w:ilvl="6">
+      <w:start w:val="1"/>
+      <w:numFmt w:val="decimal"/>
+      <w:lvlText w:val="%7."/>
+      <w:lvlJc w:val="left"/>
+      <w:pPr>
+        <w:ind w:left="5040" w:hanging="360"/>
+      </w:pPr>
+    </w:lvl>
+    <w:lvl w:ilvl="7">
+      <w:start w:val="1"/>
+      <w:numFmt w:val="lowerLetter"/>
+      <w:lvlText w:val="%8."/>
+      <w:lvlJc w:val="left"/>
+      <w:pPr>
+        <w:ind w:left="5760" w:hanging="360"/>
+      </w:pPr>
+    </w:lvl>
+    <w:lvl w:ilvl="8">
+      <w:start w:val="1"/>
+      <w:numFmt w:val="lowerRoman"/>
+      <w:lvlText w:val="%9."/>
+      <w:lvlJc w:val="right"/>
+      <w:pPr>
+        <w:ind w:left="6480" w:hanging="180"/>
+      </w:pPr>
+    </w:lvl>
+  </w:abstractNum>
+  <w:abstractNum w:abstractNumId="4" w15:restartNumberingAfterBreak="0">
+    <w:nsid w:val="65E84AE8"/>
+    <w:multiLevelType w:val="multilevel"/>
+    <w:tmpl w:val="443AD276"/>
+    <w:lvl w:ilvl="0">
+      <w:start w:val="1"/>
+      <w:numFmt w:val="decimal"/>
+      <w:lvlText w:val="%1."/>
+      <w:lvlJc w:val="left"/>
+      <w:pPr>
+        <w:ind w:left="720" w:hanging="360"/>
+      </w:pPr>
+    </w:lvl>
+    <w:lvl w:ilvl="1">
+      <w:start w:val="1"/>
+      <w:numFmt w:val="lowerLetter"/>
+      <w:lvlText w:val="%2."/>
+      <w:lvlJc w:val="left"/>
+      <w:pPr>
+        <w:ind w:left="1440" w:hanging="360"/>
+      </w:pPr>
+    </w:lvl>
+    <w:lvl w:ilvl="2">
+      <w:start w:val="1"/>
+      <w:numFmt w:val="lowerRoman"/>
+      <w:lvlText w:val="%3."/>
+      <w:lvlJc w:val="right"/>
+      <w:pPr>
+        <w:ind w:left="2160" w:hanging="180"/>
+      </w:pPr>
+    </w:lvl>
+    <w:lvl w:ilvl="3">
+      <w:start w:val="1"/>
+      <w:numFmt w:val="decimal"/>
+      <w:lvlText w:val="%4."/>
+      <w:lvlJc w:val="left"/>
+      <w:pPr>
+        <w:ind w:left="2880" w:hanging="360"/>
+      </w:pPr>
+    </w:lvl>
+    <w:lvl w:ilvl="4">
+      <w:start w:val="1"/>
+      <w:numFmt w:val="lowerLetter"/>
+      <w:lvlText w:val="%5."/>
+      <w:lvlJc w:val="left"/>
+      <w:pPr>
+        <w:ind w:left="3600" w:hanging="360"/>
+      </w:pPr>
+    </w:lvl>
+    <w:lvl w:ilvl="5">
+      <w:start w:val="1"/>
+      <w:numFmt w:val="lowerRoman"/>
+      <w:lvlText w:val="%6."/>
+      <w:lvlJc w:val="right"/>
+      <w:pPr>
+        <w:ind w:left="4320" w:hanging="180"/>
+      </w:pPr>
+    </w:lvl>
+    <w:lvl w:ilvl="6">
+      <w:start w:val="1"/>
+      <w:numFmt w:val="decimal"/>
+      <w:lvlText w:val="%7."/>
+      <w:lvlJc w:val="left"/>
+      <w:pPr>
+        <w:ind w:left="5040" w:hanging="360"/>
+      </w:pPr>
+    </w:lvl>
+    <w:lvl w:ilvl="7">
+      <w:start w:val="1"/>
+      <w:numFmt w:val="lowerLetter"/>
+      <w:lvlText w:val="%8."/>
+      <w:lvlJc w:val="left"/>
+      <w:pPr>
+        <w:ind w:left="5760" w:hanging="360"/>
+      </w:pPr>
+    </w:lvl>
+    <w:lvl w:ilvl="8">
+      <w:start w:val="1"/>
+      <w:numFmt w:val="lowerRoman"/>
+      <w:lvlText w:val="%9."/>
+      <w:lvlJc w:val="right"/>
+      <w:pPr>
+        <w:ind w:left="6480" w:hanging="180"/>
+      </w:pPr>
+    </w:lvl>
+  </w:abstractNum>
   <w:num w:numId="1">
-    <w:abstractNumId w:val="0"/>
+    <w:abstractNumId w:val="3"/>
   </w:num>
   <w:num w:numId="2">
     <w:abstractNumId w:val="1"/>
+  </w:num>
+  <w:num w:numId="3">
+    <w:abstractNumId w:val="2"/>
+  </w:num>
+  <w:num w:numId="4">
+    <w:abstractNumId w:val="4"/>
+  </w:num>
+  <w:num w:numId="5">
+    <w:abstractNumId w:val="0"/>
   </w:num>
 </w:numbering>
 </file>
@@ -894,11 +2490,7 @@
         <w:lang w:val="en-GB" w:eastAsia="en-US" w:bidi="ar-SA"/>
       </w:rPr>
     </w:rPrDefault>
-    <w:pPrDefault>
-      <w:pPr>
-        <w:spacing w:after="160" w:line="259" w:lineRule="auto"/>
-      </w:pPr>
-    </w:pPrDefault>
+    <w:pPrDefault/>
   </w:docDefaults>
   <w:latentStyles w:defLockedState="0" w:defUIPriority="99" w:defSemiHidden="0" w:defUnhideWhenUsed="0" w:defQFormat="0" w:count="375">
     <w:lsdException w:name="Normal" w:uiPriority="0" w:qFormat="1"/>
@@ -1277,17 +2869,19 @@
     <w:lsdException w:name="Hashtag" w:semiHidden="1" w:unhideWhenUsed="1"/>
     <w:lsdException w:name="Unresolved Mention" w:semiHidden="1" w:unhideWhenUsed="1"/>
   </w:latentStyles>
-  <w:style w:type="paragraph" w:default="1" w:styleId="Normalny">
+  <w:style w:type="paragraph" w:default="1" w:styleId="Normal">
     <w:name w:val="Normal"/>
     <w:qFormat/>
+    <w:pPr>
+      <w:spacing w:after="160" w:line="259" w:lineRule="auto"/>
+    </w:pPr>
   </w:style>
-  <w:style w:type="character" w:default="1" w:styleId="Domylnaczcionkaakapitu">
+  <w:style w:type="character" w:default="1" w:styleId="DefaultParagraphFont">
     <w:name w:val="Default Paragraph Font"/>
     <w:uiPriority w:val="1"/>
-    <w:semiHidden/>
     <w:unhideWhenUsed/>
   </w:style>
-  <w:style w:type="table" w:default="1" w:styleId="Standardowy">
+  <w:style w:type="table" w:default="1" w:styleId="TableNormal">
     <w:name w:val="Normal Table"/>
     <w:uiPriority w:val="99"/>
     <w:semiHidden/>
@@ -1302,15 +2896,71 @@
       </w:tblCellMar>
     </w:tblPr>
   </w:style>
-  <w:style w:type="numbering" w:default="1" w:styleId="Bezlisty">
+  <w:style w:type="numbering" w:default="1" w:styleId="NoList">
     <w:name w:val="No List"/>
     <w:uiPriority w:val="99"/>
     <w:semiHidden/>
     <w:unhideWhenUsed/>
   </w:style>
-  <w:style w:type="paragraph" w:styleId="Akapitzlist">
+  <w:style w:type="paragraph" w:customStyle="1" w:styleId="Heading">
+    <w:name w:val="Heading"/>
+    <w:basedOn w:val="Normal"/>
+    <w:next w:val="BodyText"/>
+    <w:qFormat/>
+    <w:pPr>
+      <w:keepNext/>
+      <w:spacing w:before="240" w:after="120"/>
+    </w:pPr>
+    <w:rPr>
+      <w:rFonts w:ascii="Liberation Sans" w:eastAsia="Noto Sans CJK SC Regular" w:hAnsi="Liberation Sans" w:cs="FreeSans"/>
+      <w:sz w:val="28"/>
+      <w:szCs w:val="28"/>
+    </w:rPr>
+  </w:style>
+  <w:style w:type="paragraph" w:styleId="BodyText">
+    <w:name w:val="Body Text"/>
+    <w:basedOn w:val="Normal"/>
+    <w:pPr>
+      <w:spacing w:after="140" w:line="288" w:lineRule="auto"/>
+    </w:pPr>
+  </w:style>
+  <w:style w:type="paragraph" w:styleId="List">
+    <w:name w:val="List"/>
+    <w:basedOn w:val="BodyText"/>
+    <w:rPr>
+      <w:rFonts w:cs="FreeSans"/>
+    </w:rPr>
+  </w:style>
+  <w:style w:type="paragraph" w:styleId="Caption">
+    <w:name w:val="caption"/>
+    <w:basedOn w:val="Normal"/>
+    <w:qFormat/>
+    <w:pPr>
+      <w:suppressLineNumbers/>
+      <w:spacing w:before="120" w:after="120"/>
+    </w:pPr>
+    <w:rPr>
+      <w:rFonts w:cs="FreeSans"/>
+      <w:i/>
+      <w:iCs/>
+      <w:sz w:val="24"/>
+      <w:szCs w:val="24"/>
+    </w:rPr>
+  </w:style>
+  <w:style w:type="paragraph" w:customStyle="1" w:styleId="Index">
+    <w:name w:val="Index"/>
+    <w:basedOn w:val="Normal"/>
+    <w:qFormat/>
+    <w:pPr>
+      <w:suppressLineNumbers/>
+    </w:pPr>
+    <w:rPr>
+      <w:rFonts w:cs="FreeSans"/>
+    </w:rPr>
+  </w:style>
+  <w:style w:type="paragraph" w:styleId="ListParagraph">
     <w:name w:val="List Paragraph"/>
-    <w:basedOn w:val="Normalny"/>
+    <w:basedOn w:val="Normal"/>
     <w:uiPriority w:val="34"/>
     <w:qFormat/>
     <w:rsid w:val="001277C9"/>
@@ -1318,6 +2968,29 @@
       <w:ind w:left="720"/>
       <w:contextualSpacing/>
     </w:pPr>
+  </w:style>
+  <w:style w:type="character" w:styleId="Hyperlink">
+    <w:name w:val="Hyperlink"/>
+    <w:basedOn w:val="DefaultParagraphFont"/>
+    <w:uiPriority w:val="99"/>
+    <w:unhideWhenUsed/>
+    <w:rsid w:val="00695D19"/>
+    <w:rPr>
+      <w:color w:val="0563C1" w:themeColor="hyperlink"/>
+      <w:u w:val="single"/>
+    </w:rPr>
+  </w:style>
+  <w:style w:type="character" w:styleId="UnresolvedMention">
+    <w:name w:val="Unresolved Mention"/>
+    <w:basedOn w:val="DefaultParagraphFont"/>
+    <w:uiPriority w:val="99"/>
+    <w:semiHidden/>
+    <w:unhideWhenUsed/>
+    <w:rsid w:val="00695D19"/>
+    <w:rPr>
+      <w:color w:val="808080"/>
+      <w:shd w:val="clear" w:color="auto" w:fill="E6E6E6"/>
+    </w:rPr>
   </w:style>
 </w:styles>
 </file>

</xml_diff>